<commit_message>
add srs tao hoc phan
</commit_message>
<xml_diff>
--- a/document/SRS_v1.0.docx
+++ b/document/SRS_v1.0.docx
@@ -1498,7 +1498,14 @@
       </w:pPr>
       <w:r>
         <w:tab/>
-        <w:t>Nguyễn Du Khánh</w:t>
+      </w:r>
+      <w:proofErr w:type="spellStart"/>
+      <w:r>
+        <w:t>Nguyễn</w:t>
+      </w:r>
+      <w:proofErr w:type="spellEnd"/>
+      <w:r>
+        <w:t xml:space="preserve"> Du Khánh</w:t>
       </w:r>
       <w:r>
         <w:tab/>
@@ -1521,7 +1528,15 @@
       </w:pPr>
       <w:r>
         <w:tab/>
-        <w:t>Bùi Thái Mỹ Linh</w:t>
+        <w:t xml:space="preserve">Bùi Thái </w:t>
+      </w:r>
+      <w:proofErr w:type="spellStart"/>
+      <w:r>
+        <w:t>Mỹ</w:t>
+      </w:r>
+      <w:proofErr w:type="spellEnd"/>
+      <w:r>
+        <w:t xml:space="preserve"> Linh</w:t>
       </w:r>
       <w:r>
         <w:tab/>
@@ -2209,8 +2224,293 @@
       </w:r>
     </w:p>
     <w:p>
-      <w:r>
-        <w:t>Với sự hỗ trợ tích cực từ Flashcards, việc học tiếng Anh giờ đây càng dễ dàng hơn bao giờ hết. Người dùng có thể sắp xếp từ vựng theo chủ đề hoặc cấp độ một cách dễ dàng và khoa học. Bởi việc sắp xếp từ vựng là một phương pháp giúp người học dễ dàng liên hệ và sử dụng từ vựng trong những tình huống cụ thể.</w:t>
+      <w:proofErr w:type="spellStart"/>
+      <w:r>
+        <w:t>Với</w:t>
+      </w:r>
+      <w:proofErr w:type="spellEnd"/>
+      <w:r>
+        <w:t xml:space="preserve"> sự hỗ trợ </w:t>
+      </w:r>
+      <w:proofErr w:type="spellStart"/>
+      <w:r>
+        <w:t>tích</w:t>
+      </w:r>
+      <w:proofErr w:type="spellEnd"/>
+      <w:r>
+        <w:t xml:space="preserve"> </w:t>
+      </w:r>
+      <w:proofErr w:type="spellStart"/>
+      <w:r>
+        <w:t>cực</w:t>
+      </w:r>
+      <w:proofErr w:type="spellEnd"/>
+      <w:r>
+        <w:t xml:space="preserve"> từ Flashcards, </w:t>
+      </w:r>
+      <w:proofErr w:type="spellStart"/>
+      <w:r>
+        <w:t>việc</w:t>
+      </w:r>
+      <w:proofErr w:type="spellEnd"/>
+      <w:r>
+        <w:t xml:space="preserve"> </w:t>
+      </w:r>
+      <w:proofErr w:type="spellStart"/>
+      <w:r>
+        <w:t>học</w:t>
+      </w:r>
+      <w:proofErr w:type="spellEnd"/>
+      <w:r>
+        <w:t xml:space="preserve"> </w:t>
+      </w:r>
+      <w:proofErr w:type="spellStart"/>
+      <w:r>
+        <w:t>tiếng</w:t>
+      </w:r>
+      <w:proofErr w:type="spellEnd"/>
+      <w:r>
+        <w:t xml:space="preserve"> Anh giờ đây </w:t>
+      </w:r>
+      <w:proofErr w:type="spellStart"/>
+      <w:r>
+        <w:t>càng</w:t>
+      </w:r>
+      <w:proofErr w:type="spellEnd"/>
+      <w:r>
+        <w:t xml:space="preserve"> dễ </w:t>
+      </w:r>
+      <w:proofErr w:type="spellStart"/>
+      <w:r>
+        <w:t>dàng</w:t>
+      </w:r>
+      <w:proofErr w:type="spellEnd"/>
+      <w:r>
+        <w:t xml:space="preserve"> hơn bao giờ </w:t>
+      </w:r>
+      <w:proofErr w:type="spellStart"/>
+      <w:r>
+        <w:t>hết</w:t>
+      </w:r>
+      <w:proofErr w:type="spellEnd"/>
+      <w:r>
+        <w:t xml:space="preserve">. </w:t>
+      </w:r>
+      <w:proofErr w:type="spellStart"/>
+      <w:r>
+        <w:t>Người</w:t>
+      </w:r>
+      <w:proofErr w:type="spellEnd"/>
+      <w:r>
+        <w:t xml:space="preserve"> </w:t>
+      </w:r>
+      <w:proofErr w:type="spellStart"/>
+      <w:r>
+        <w:t>dùng</w:t>
+      </w:r>
+      <w:proofErr w:type="spellEnd"/>
+      <w:r>
+        <w:t xml:space="preserve"> có thể </w:t>
+      </w:r>
+      <w:proofErr w:type="spellStart"/>
+      <w:r>
+        <w:t>sắp</w:t>
+      </w:r>
+      <w:proofErr w:type="spellEnd"/>
+      <w:r>
+        <w:t xml:space="preserve"> </w:t>
+      </w:r>
+      <w:proofErr w:type="spellStart"/>
+      <w:r>
+        <w:t>xếp</w:t>
+      </w:r>
+      <w:proofErr w:type="spellEnd"/>
+      <w:r>
+        <w:t xml:space="preserve"> từ </w:t>
+      </w:r>
+      <w:proofErr w:type="spellStart"/>
+      <w:r>
+        <w:t>vựng</w:t>
+      </w:r>
+      <w:proofErr w:type="spellEnd"/>
+      <w:r>
+        <w:t xml:space="preserve"> theo chủ đề </w:t>
+      </w:r>
+      <w:proofErr w:type="spellStart"/>
+      <w:r>
+        <w:t>hoặc</w:t>
+      </w:r>
+      <w:proofErr w:type="spellEnd"/>
+      <w:r>
+        <w:t xml:space="preserve"> </w:t>
+      </w:r>
+      <w:proofErr w:type="spellStart"/>
+      <w:r>
+        <w:t>cấp</w:t>
+      </w:r>
+      <w:proofErr w:type="spellEnd"/>
+      <w:r>
+        <w:t xml:space="preserve"> độ </w:t>
+      </w:r>
+      <w:proofErr w:type="spellStart"/>
+      <w:r>
+        <w:t>một</w:t>
+      </w:r>
+      <w:proofErr w:type="spellEnd"/>
+      <w:r>
+        <w:t xml:space="preserve"> </w:t>
+      </w:r>
+      <w:proofErr w:type="spellStart"/>
+      <w:r>
+        <w:t>cách</w:t>
+      </w:r>
+      <w:proofErr w:type="spellEnd"/>
+      <w:r>
+        <w:t xml:space="preserve"> dễ </w:t>
+      </w:r>
+      <w:proofErr w:type="spellStart"/>
+      <w:r>
+        <w:t>dàng</w:t>
+      </w:r>
+      <w:proofErr w:type="spellEnd"/>
+      <w:r>
+        <w:t xml:space="preserve"> và khoa </w:t>
+      </w:r>
+      <w:proofErr w:type="spellStart"/>
+      <w:r>
+        <w:t>học</w:t>
+      </w:r>
+      <w:proofErr w:type="spellEnd"/>
+      <w:r>
+        <w:t xml:space="preserve">. </w:t>
+      </w:r>
+      <w:proofErr w:type="spellStart"/>
+      <w:r>
+        <w:t>Bởi</w:t>
+      </w:r>
+      <w:proofErr w:type="spellEnd"/>
+      <w:r>
+        <w:t xml:space="preserve"> </w:t>
+      </w:r>
+      <w:proofErr w:type="spellStart"/>
+      <w:r>
+        <w:t>việc</w:t>
+      </w:r>
+      <w:proofErr w:type="spellEnd"/>
+      <w:r>
+        <w:t xml:space="preserve"> </w:t>
+      </w:r>
+      <w:proofErr w:type="spellStart"/>
+      <w:r>
+        <w:t>sắp</w:t>
+      </w:r>
+      <w:proofErr w:type="spellEnd"/>
+      <w:r>
+        <w:t xml:space="preserve"> </w:t>
+      </w:r>
+      <w:proofErr w:type="spellStart"/>
+      <w:r>
+        <w:t>xếp</w:t>
+      </w:r>
+      <w:proofErr w:type="spellEnd"/>
+      <w:r>
+        <w:t xml:space="preserve"> từ </w:t>
+      </w:r>
+      <w:proofErr w:type="spellStart"/>
+      <w:r>
+        <w:t>vựng</w:t>
+      </w:r>
+      <w:proofErr w:type="spellEnd"/>
+      <w:r>
+        <w:t xml:space="preserve"> là </w:t>
+      </w:r>
+      <w:proofErr w:type="spellStart"/>
+      <w:r>
+        <w:t>một</w:t>
+      </w:r>
+      <w:proofErr w:type="spellEnd"/>
+      <w:r>
+        <w:t xml:space="preserve"> phương </w:t>
+      </w:r>
+      <w:proofErr w:type="spellStart"/>
+      <w:r>
+        <w:t>pháp</w:t>
+      </w:r>
+      <w:proofErr w:type="spellEnd"/>
+      <w:r>
+        <w:t xml:space="preserve"> </w:t>
+      </w:r>
+      <w:proofErr w:type="spellStart"/>
+      <w:r>
+        <w:t>giúp</w:t>
+      </w:r>
+      <w:proofErr w:type="spellEnd"/>
+      <w:r>
+        <w:t xml:space="preserve"> </w:t>
+      </w:r>
+      <w:proofErr w:type="spellStart"/>
+      <w:r>
+        <w:t>người</w:t>
+      </w:r>
+      <w:proofErr w:type="spellEnd"/>
+      <w:r>
+        <w:t xml:space="preserve"> </w:t>
+      </w:r>
+      <w:proofErr w:type="spellStart"/>
+      <w:r>
+        <w:t>học</w:t>
+      </w:r>
+      <w:proofErr w:type="spellEnd"/>
+      <w:r>
+        <w:t xml:space="preserve"> dễ </w:t>
+      </w:r>
+      <w:proofErr w:type="spellStart"/>
+      <w:r>
+        <w:t>dàng</w:t>
+      </w:r>
+      <w:proofErr w:type="spellEnd"/>
+      <w:r>
+        <w:t xml:space="preserve"> liên hệ và sử </w:t>
+      </w:r>
+      <w:proofErr w:type="spellStart"/>
+      <w:r>
+        <w:t>dụng</w:t>
+      </w:r>
+      <w:proofErr w:type="spellEnd"/>
+      <w:r>
+        <w:t xml:space="preserve"> từ </w:t>
+      </w:r>
+      <w:proofErr w:type="spellStart"/>
+      <w:r>
+        <w:t>vựng</w:t>
+      </w:r>
+      <w:proofErr w:type="spellEnd"/>
+      <w:r>
+        <w:t xml:space="preserve"> trong </w:t>
+      </w:r>
+      <w:proofErr w:type="spellStart"/>
+      <w:r>
+        <w:t>những</w:t>
+      </w:r>
+      <w:proofErr w:type="spellEnd"/>
+      <w:r>
+        <w:t xml:space="preserve"> </w:t>
+      </w:r>
+      <w:proofErr w:type="spellStart"/>
+      <w:r>
+        <w:t>tình</w:t>
+      </w:r>
+      <w:proofErr w:type="spellEnd"/>
+      <w:r>
+        <w:t xml:space="preserve"> </w:t>
+      </w:r>
+      <w:proofErr w:type="spellStart"/>
+      <w:r>
+        <w:t>huống</w:t>
+      </w:r>
+      <w:proofErr w:type="spellEnd"/>
+      <w:r>
+        <w:t xml:space="preserve"> cụ thể.</w:t>
       </w:r>
     </w:p>
     <w:p>
@@ -2247,6 +2547,7 @@
       <w:r>
         <w:rPr>
           <w:noProof/>
+          <w:lang w:val="vi-VN" w:eastAsia="vi-VN"/>
         </w:rPr>
         <w:drawing>
           <wp:inline distT="0" distB="0" distL="0" distR="0" wp14:anchorId="6D50430F" wp14:editId="3B298438">
@@ -5614,7 +5915,23 @@
                 <w:sz w:val="24"/>
                 <w:szCs w:val="24"/>
               </w:rPr>
-              <w:t>Tất cả các trường hợp hợp lệ. Hệ thống hiển thị màn hình trang chủ đã đăng nhập với tài khoản vừa đăng ký.</w:t>
+              <w:t xml:space="preserve">Tất cả các trường hợp </w:t>
+            </w:r>
+            <w:proofErr w:type="spellStart"/>
+            <w:r>
+              <w:rPr>
+                <w:sz w:val="24"/>
+                <w:szCs w:val="24"/>
+              </w:rPr>
+              <w:t>hợp</w:t>
+            </w:r>
+            <w:proofErr w:type="spellEnd"/>
+            <w:r>
+              <w:rPr>
+                <w:sz w:val="24"/>
+                <w:szCs w:val="24"/>
+              </w:rPr>
+              <w:t xml:space="preserve"> lệ. Hệ thống hiển thị màn hình trang chủ đã đăng nhập với tài khoản vừa đăng ký.</w:t>
             </w:r>
           </w:p>
           <w:p>
@@ -6680,22 +6997,6 @@
       </w:pPr>
       <w:r>
         <w:t>UC04: Tạo học phần</w:t>
-      </w:r>
-    </w:p>
-    <w:p>
-      <w:pPr>
-        <w:pStyle w:val="Heading3"/>
-      </w:pPr>
-      <w:r>
-        <w:t>UC05: Sửa học phần</w:t>
-      </w:r>
-    </w:p>
-    <w:p>
-      <w:pPr>
-        <w:pStyle w:val="Heading3"/>
-      </w:pPr>
-      <w:r>
-        <w:t>UC06: Xóa học phần</w:t>
       </w:r>
     </w:p>
     <w:p>
@@ -6734,7 +7035,7 @@
       <w:tr>
         <w:tc>
           <w:tcPr>
-            <w:tcW w:w="1696" w:type="dxa"/>
+            <w:tcW w:w="1695" w:type="dxa"/>
             <w:shd w:val="clear" w:color="auto" w:fill="D9E2F3" w:themeFill="accent1" w:themeFillTint="33"/>
           </w:tcPr>
           <w:p>
@@ -6758,28 +7059,28 @@
         </w:tc>
         <w:tc>
           <w:tcPr>
-            <w:tcW w:w="2978" w:type="dxa"/>
-          </w:tcPr>
-          <w:p>
-            <w:pPr>
-              <w:ind w:firstLine="0"/>
-              <w:rPr>
-                <w:sz w:val="24"/>
-                <w:szCs w:val="24"/>
-              </w:rPr>
-            </w:pPr>
-            <w:r>
-              <w:rPr>
-                <w:sz w:val="24"/>
-                <w:szCs w:val="24"/>
-              </w:rPr>
-              <w:t>Xóa học phần</w:t>
-            </w:r>
-          </w:p>
-        </w:tc>
-        <w:tc>
-          <w:tcPr>
-            <w:tcW w:w="991" w:type="dxa"/>
+            <w:tcW w:w="2973" w:type="dxa"/>
+          </w:tcPr>
+          <w:p>
+            <w:pPr>
+              <w:ind w:firstLine="0"/>
+              <w:rPr>
+                <w:sz w:val="24"/>
+                <w:szCs w:val="24"/>
+              </w:rPr>
+            </w:pPr>
+            <w:r>
+              <w:rPr>
+                <w:sz w:val="24"/>
+                <w:szCs w:val="24"/>
+              </w:rPr>
+              <w:t>Tạo học phần</w:t>
+            </w:r>
+          </w:p>
+        </w:tc>
+        <w:tc>
+          <w:tcPr>
+            <w:tcW w:w="1003" w:type="dxa"/>
             <w:shd w:val="clear" w:color="auto" w:fill="D9E2F3" w:themeFill="accent1" w:themeFillTint="33"/>
           </w:tcPr>
           <w:p>
@@ -6803,22 +7104,22 @@
         </w:tc>
         <w:tc>
           <w:tcPr>
-            <w:tcW w:w="3685" w:type="dxa"/>
-          </w:tcPr>
-          <w:p>
-            <w:pPr>
-              <w:ind w:firstLine="0"/>
-              <w:rPr>
-                <w:sz w:val="24"/>
-                <w:szCs w:val="24"/>
-              </w:rPr>
-            </w:pPr>
-            <w:r>
-              <w:rPr>
-                <w:sz w:val="24"/>
-                <w:szCs w:val="24"/>
-              </w:rPr>
-              <w:t>UC06</w:t>
+            <w:tcW w:w="3679" w:type="dxa"/>
+          </w:tcPr>
+          <w:p>
+            <w:pPr>
+              <w:ind w:firstLine="0"/>
+              <w:rPr>
+                <w:sz w:val="24"/>
+                <w:szCs w:val="24"/>
+              </w:rPr>
+            </w:pPr>
+            <w:r>
+              <w:rPr>
+                <w:sz w:val="24"/>
+                <w:szCs w:val="24"/>
+              </w:rPr>
+              <w:t>UC04</w:t>
             </w:r>
           </w:p>
         </w:tc>
@@ -6826,6 +7127,1382 @@
       <w:tr>
         <w:tc>
           <w:tcPr>
+            <w:tcW w:w="1695" w:type="dxa"/>
+            <w:shd w:val="clear" w:color="auto" w:fill="D9E2F3" w:themeFill="accent1" w:themeFillTint="33"/>
+          </w:tcPr>
+          <w:p>
+            <w:pPr>
+              <w:ind w:firstLine="0"/>
+              <w:rPr>
+                <w:b/>
+                <w:sz w:val="24"/>
+                <w:szCs w:val="24"/>
+              </w:rPr>
+            </w:pPr>
+            <w:r>
+              <w:rPr>
+                <w:b/>
+                <w:sz w:val="24"/>
+                <w:szCs w:val="24"/>
+              </w:rPr>
+              <w:t>Description</w:t>
+            </w:r>
+          </w:p>
+        </w:tc>
+        <w:tc>
+          <w:tcPr>
+            <w:tcW w:w="7655" w:type="dxa"/>
+            <w:gridSpan w:val="3"/>
+          </w:tcPr>
+          <w:p>
+            <w:pPr>
+              <w:ind w:firstLine="0"/>
+              <w:rPr>
+                <w:sz w:val="24"/>
+                <w:szCs w:val="24"/>
+              </w:rPr>
+            </w:pPr>
+            <w:r>
+              <w:rPr>
+                <w:sz w:val="24"/>
+                <w:szCs w:val="24"/>
+              </w:rPr>
+              <w:t>Chức năng này sử dụng để tạo một bộ học phần, chứa các thẻ từ vựng bên trong.</w:t>
+            </w:r>
+          </w:p>
+        </w:tc>
+      </w:tr>
+      <w:tr>
+        <w:tc>
+          <w:tcPr>
+            <w:tcW w:w="1695" w:type="dxa"/>
+            <w:shd w:val="clear" w:color="auto" w:fill="D9E2F3" w:themeFill="accent1" w:themeFillTint="33"/>
+          </w:tcPr>
+          <w:p>
+            <w:pPr>
+              <w:ind w:firstLine="0"/>
+              <w:rPr>
+                <w:b/>
+                <w:sz w:val="24"/>
+                <w:szCs w:val="24"/>
+              </w:rPr>
+            </w:pPr>
+            <w:r>
+              <w:rPr>
+                <w:b/>
+                <w:sz w:val="24"/>
+                <w:szCs w:val="24"/>
+              </w:rPr>
+              <w:t>Actor</w:t>
+            </w:r>
+          </w:p>
+        </w:tc>
+        <w:tc>
+          <w:tcPr>
+            <w:tcW w:w="2973" w:type="dxa"/>
+          </w:tcPr>
+          <w:p>
+            <w:pPr>
+              <w:ind w:firstLine="0"/>
+              <w:rPr>
+                <w:sz w:val="24"/>
+                <w:szCs w:val="24"/>
+              </w:rPr>
+            </w:pPr>
+            <w:r>
+              <w:rPr>
+                <w:sz w:val="24"/>
+                <w:szCs w:val="24"/>
+              </w:rPr>
+              <w:t>Người dùng</w:t>
+            </w:r>
+          </w:p>
+        </w:tc>
+        <w:tc>
+          <w:tcPr>
+            <w:tcW w:w="1003" w:type="dxa"/>
+            <w:shd w:val="clear" w:color="auto" w:fill="D9E2F3" w:themeFill="accent1" w:themeFillTint="33"/>
+          </w:tcPr>
+          <w:p>
+            <w:pPr>
+              <w:ind w:firstLine="0"/>
+              <w:rPr>
+                <w:b/>
+                <w:sz w:val="24"/>
+                <w:szCs w:val="24"/>
+              </w:rPr>
+            </w:pPr>
+            <w:r>
+              <w:rPr>
+                <w:b/>
+                <w:sz w:val="24"/>
+                <w:szCs w:val="24"/>
+              </w:rPr>
+              <w:t>Trigger</w:t>
+            </w:r>
+          </w:p>
+        </w:tc>
+        <w:tc>
+          <w:tcPr>
+            <w:tcW w:w="3679" w:type="dxa"/>
+          </w:tcPr>
+          <w:p>
+            <w:pPr>
+              <w:ind w:firstLine="0"/>
+              <w:rPr>
+                <w:sz w:val="24"/>
+                <w:szCs w:val="24"/>
+              </w:rPr>
+            </w:pPr>
+            <w:r>
+              <w:rPr>
+                <w:sz w:val="24"/>
+                <w:szCs w:val="24"/>
+              </w:rPr>
+              <w:t xml:space="preserve">Người dùng chọn “Học phần” trong </w:t>
+            </w:r>
+            <w:proofErr w:type="spellStart"/>
+            <w:r>
+              <w:rPr>
+                <w:sz w:val="24"/>
+                <w:szCs w:val="24"/>
+              </w:rPr>
+              <w:t>combobox</w:t>
+            </w:r>
+            <w:proofErr w:type="spellEnd"/>
+            <w:r>
+              <w:rPr>
+                <w:sz w:val="24"/>
+                <w:szCs w:val="24"/>
+              </w:rPr>
+              <w:t xml:space="preserve"> “Tạo” ở trang chủ.</w:t>
+            </w:r>
+          </w:p>
+        </w:tc>
+      </w:tr>
+      <w:tr>
+        <w:tc>
+          <w:tcPr>
+            <w:tcW w:w="1695" w:type="dxa"/>
+            <w:shd w:val="clear" w:color="auto" w:fill="D9E2F3" w:themeFill="accent1" w:themeFillTint="33"/>
+          </w:tcPr>
+          <w:p>
+            <w:pPr>
+              <w:ind w:firstLine="0"/>
+              <w:rPr>
+                <w:b/>
+                <w:sz w:val="24"/>
+                <w:szCs w:val="24"/>
+              </w:rPr>
+            </w:pPr>
+            <w:r>
+              <w:rPr>
+                <w:b/>
+                <w:sz w:val="24"/>
+                <w:szCs w:val="24"/>
+              </w:rPr>
+              <w:t>Pre-condition</w:t>
+            </w:r>
+          </w:p>
+        </w:tc>
+        <w:tc>
+          <w:tcPr>
+            <w:tcW w:w="7655" w:type="dxa"/>
+            <w:gridSpan w:val="3"/>
+          </w:tcPr>
+          <w:p>
+            <w:pPr>
+              <w:ind w:firstLine="0"/>
+              <w:rPr>
+                <w:sz w:val="24"/>
+                <w:szCs w:val="24"/>
+              </w:rPr>
+            </w:pPr>
+            <w:r>
+              <w:rPr>
+                <w:sz w:val="24"/>
+                <w:szCs w:val="24"/>
+              </w:rPr>
+              <w:t>Người dùng đã đăng nhập thành công vào trang web</w:t>
+            </w:r>
+          </w:p>
+        </w:tc>
+      </w:tr>
+      <w:tr>
+        <w:tc>
+          <w:tcPr>
+            <w:tcW w:w="1695" w:type="dxa"/>
+            <w:shd w:val="clear" w:color="auto" w:fill="D9E2F3" w:themeFill="accent1" w:themeFillTint="33"/>
+          </w:tcPr>
+          <w:p>
+            <w:pPr>
+              <w:ind w:firstLine="0"/>
+              <w:rPr>
+                <w:b/>
+                <w:sz w:val="24"/>
+                <w:szCs w:val="24"/>
+              </w:rPr>
+            </w:pPr>
+            <w:r>
+              <w:rPr>
+                <w:b/>
+                <w:sz w:val="24"/>
+                <w:szCs w:val="24"/>
+              </w:rPr>
+              <w:t>Post condition</w:t>
+            </w:r>
+          </w:p>
+        </w:tc>
+        <w:tc>
+          <w:tcPr>
+            <w:tcW w:w="7655" w:type="dxa"/>
+            <w:gridSpan w:val="3"/>
+          </w:tcPr>
+          <w:p>
+            <w:pPr>
+              <w:ind w:firstLine="0"/>
+              <w:rPr>
+                <w:sz w:val="24"/>
+                <w:szCs w:val="24"/>
+              </w:rPr>
+            </w:pPr>
+            <w:r>
+              <w:rPr>
+                <w:sz w:val="24"/>
+                <w:szCs w:val="24"/>
+              </w:rPr>
+              <w:t>Thẻ học phần được tạo thành công.</w:t>
+            </w:r>
+          </w:p>
+        </w:tc>
+      </w:tr>
+    </w:tbl>
+    <w:p>
+      <w:pPr>
+        <w:rPr>
+          <w:b/>
+        </w:rPr>
+      </w:pPr>
+      <w:r>
+        <w:rPr>
+          <w:b/>
+        </w:rPr>
+        <w:t>Activities</w:t>
+      </w:r>
+    </w:p>
+    <w:p>
+      <w:pPr>
+        <w:rPr>
+          <w:b/>
+        </w:rPr>
+      </w:pPr>
+    </w:p>
+    <w:p>
+      <w:pPr>
+        <w:rPr>
+          <w:b/>
+        </w:rPr>
+      </w:pPr>
+    </w:p>
+    <w:tbl>
+      <w:tblPr>
+        <w:tblStyle w:val="TableGrid"/>
+        <w:tblW w:w="9806" w:type="dxa"/>
+        <w:tblInd w:w="-455" w:type="dxa"/>
+        <w:tblBorders>
+          <w:top w:val="single" w:sz="4" w:space="0" w:color="2F5496"/>
+          <w:left w:val="single" w:sz="4" w:space="0" w:color="2F5496"/>
+          <w:bottom w:val="single" w:sz="4" w:space="0" w:color="2F5496"/>
+          <w:right w:val="single" w:sz="4" w:space="0" w:color="2F5496"/>
+          <w:insideH w:val="single" w:sz="4" w:space="0" w:color="2F5496"/>
+          <w:insideV w:val="single" w:sz="4" w:space="0" w:color="2F5496"/>
+        </w:tblBorders>
+        <w:tblLayout w:type="fixed"/>
+        <w:tblLook w:val="04A0" w:firstRow="1" w:lastRow="0" w:firstColumn="1" w:lastColumn="0" w:noHBand="0" w:noVBand="1"/>
+      </w:tblPr>
+      <w:tblGrid>
+        <w:gridCol w:w="990"/>
+        <w:gridCol w:w="4950"/>
+        <w:gridCol w:w="3866"/>
+      </w:tblGrid>
+      <w:tr>
+        <w:tc>
+          <w:tcPr>
+            <w:tcW w:w="990" w:type="dxa"/>
+            <w:shd w:val="clear" w:color="auto" w:fill="D9E2F3" w:themeFill="accent1" w:themeFillTint="33"/>
+          </w:tcPr>
+          <w:p>
+            <w:pPr>
+              <w:ind w:firstLine="0"/>
+              <w:jc w:val="center"/>
+              <w:rPr>
+                <w:b/>
+                <w:sz w:val="24"/>
+                <w:szCs w:val="24"/>
+              </w:rPr>
+            </w:pPr>
+            <w:r>
+              <w:rPr>
+                <w:b/>
+                <w:bCs/>
+                <w:sz w:val="24"/>
+                <w:szCs w:val="24"/>
+              </w:rPr>
+              <w:lastRenderedPageBreak/>
+              <w:t>Scenario</w:t>
+            </w:r>
+          </w:p>
+        </w:tc>
+        <w:tc>
+          <w:tcPr>
+            <w:tcW w:w="4950" w:type="dxa"/>
+            <w:shd w:val="clear" w:color="auto" w:fill="D9E2F3" w:themeFill="accent1" w:themeFillTint="33"/>
+          </w:tcPr>
+          <w:p>
+            <w:pPr>
+              <w:ind w:firstLine="0"/>
+              <w:jc w:val="center"/>
+              <w:rPr>
+                <w:b/>
+                <w:sz w:val="24"/>
+                <w:szCs w:val="24"/>
+              </w:rPr>
+            </w:pPr>
+            <w:r>
+              <w:rPr>
+                <w:b/>
+                <w:sz w:val="24"/>
+                <w:szCs w:val="24"/>
+              </w:rPr>
+              <w:t>Actor</w:t>
+            </w:r>
+          </w:p>
+        </w:tc>
+        <w:tc>
+          <w:tcPr>
+            <w:tcW w:w="3866" w:type="dxa"/>
+            <w:shd w:val="clear" w:color="auto" w:fill="D9E2F3" w:themeFill="accent1" w:themeFillTint="33"/>
+          </w:tcPr>
+          <w:p>
+            <w:pPr>
+              <w:ind w:firstLine="0"/>
+              <w:jc w:val="center"/>
+              <w:rPr>
+                <w:b/>
+                <w:sz w:val="24"/>
+                <w:szCs w:val="24"/>
+              </w:rPr>
+            </w:pPr>
+            <w:r>
+              <w:rPr>
+                <w:b/>
+                <w:sz w:val="24"/>
+                <w:szCs w:val="24"/>
+              </w:rPr>
+              <w:t>System</w:t>
+            </w:r>
+          </w:p>
+        </w:tc>
+      </w:tr>
+      <w:tr>
+        <w:tc>
+          <w:tcPr>
+            <w:tcW w:w="990" w:type="dxa"/>
+            <w:vMerge w:val="restart"/>
+          </w:tcPr>
+          <w:p>
+            <w:pPr>
+              <w:ind w:firstLine="0"/>
+              <w:rPr>
+                <w:sz w:val="24"/>
+                <w:szCs w:val="24"/>
+              </w:rPr>
+            </w:pPr>
+            <w:r>
+              <w:rPr>
+                <w:sz w:val="24"/>
+                <w:szCs w:val="24"/>
+              </w:rPr>
+              <w:t xml:space="preserve">1. </w:t>
+            </w:r>
+            <w:r>
+              <w:rPr>
+                <w:sz w:val="24"/>
+                <w:szCs w:val="24"/>
+              </w:rPr>
+              <w:t xml:space="preserve">Người dùng </w:t>
+            </w:r>
+            <w:r>
+              <w:rPr>
+                <w:sz w:val="24"/>
+                <w:szCs w:val="24"/>
+              </w:rPr>
+              <w:t>nhập trực tiếp định nghĩa và thuật ngữ vào mẫu có sẵn</w:t>
+            </w:r>
+          </w:p>
+        </w:tc>
+        <w:tc>
+          <w:tcPr>
+            <w:tcW w:w="4950" w:type="dxa"/>
+          </w:tcPr>
+          <w:p>
+            <w:pPr>
+              <w:pStyle w:val="NormalWeb"/>
+              <w:ind w:firstLine="0"/>
+            </w:pPr>
+            <w:r>
+              <w:rPr>
+                <w:color w:val="24292F"/>
+              </w:rPr>
+              <w:t xml:space="preserve">1.1  Tại  trang  chủ,  người  dùng  chọn  “Học phần” trong </w:t>
+            </w:r>
+            <w:proofErr w:type="spellStart"/>
+            <w:r>
+              <w:rPr>
+                <w:color w:val="24292F"/>
+              </w:rPr>
+              <w:t>combobox</w:t>
+            </w:r>
+            <w:proofErr w:type="spellEnd"/>
+            <w:r>
+              <w:rPr>
+                <w:color w:val="24292F"/>
+              </w:rPr>
+              <w:t xml:space="preserve"> “Tạo”.</w:t>
+            </w:r>
+          </w:p>
+        </w:tc>
+        <w:tc>
+          <w:tcPr>
+            <w:tcW w:w="3866" w:type="dxa"/>
+          </w:tcPr>
+          <w:p>
+            <w:pPr>
+              <w:ind w:firstLine="0"/>
+              <w:rPr>
+                <w:sz w:val="24"/>
+                <w:szCs w:val="24"/>
+              </w:rPr>
+            </w:pPr>
+            <w:r>
+              <w:rPr>
+                <w:color w:val="24292F"/>
+                <w:sz w:val="24"/>
+                <w:szCs w:val="24"/>
+              </w:rPr>
+              <w:t>1.2  Hiển  thị  màn  hình  “Tạo  học  phần  mới”.</w:t>
+            </w:r>
+          </w:p>
+        </w:tc>
+      </w:tr>
+      <w:tr>
+        <w:tc>
+          <w:tcPr>
+            <w:tcW w:w="990" w:type="dxa"/>
+            <w:vMerge/>
+          </w:tcPr>
+          <w:p>
+            <w:pPr>
+              <w:ind w:firstLine="0"/>
+              <w:rPr>
+                <w:sz w:val="24"/>
+                <w:szCs w:val="24"/>
+              </w:rPr>
+            </w:pPr>
+          </w:p>
+        </w:tc>
+        <w:tc>
+          <w:tcPr>
+            <w:tcW w:w="4950" w:type="dxa"/>
+          </w:tcPr>
+          <w:p>
+            <w:pPr>
+              <w:ind w:firstLine="0"/>
+              <w:rPr>
+                <w:sz w:val="24"/>
+                <w:szCs w:val="24"/>
+                <w:lang w:val="vi-VN"/>
+              </w:rPr>
+            </w:pPr>
+            <w:r>
+              <w:rPr>
+                <w:color w:val="24292F"/>
+                <w:sz w:val="24"/>
+                <w:szCs w:val="24"/>
+              </w:rPr>
+              <w:t> 1.3  Nhập  tiêu  đề  (bắt  buộc)  và  nhập  mô  tả  cho  bộ  thẻ  học  phần  (nếu  muốn).</w:t>
+            </w:r>
+          </w:p>
+        </w:tc>
+        <w:tc>
+          <w:tcPr>
+            <w:tcW w:w="3866" w:type="dxa"/>
+          </w:tcPr>
+          <w:p>
+            <w:pPr>
+              <w:ind w:firstLine="0"/>
+              <w:rPr>
+                <w:sz w:val="24"/>
+                <w:szCs w:val="24"/>
+                <w:lang w:val="vi-VN"/>
+              </w:rPr>
+            </w:pPr>
+            <w:r>
+              <w:rPr>
+                <w:color w:val="24292F"/>
+                <w:sz w:val="24"/>
+                <w:szCs w:val="24"/>
+              </w:rPr>
+              <w:t> 1.4  Lưu  và  hiển  thị  thông  tin  tiêu  đề  và mô tả cho bộ thẻ học phần.</w:t>
+            </w:r>
+          </w:p>
+        </w:tc>
+      </w:tr>
+      <w:tr>
+        <w:tc>
+          <w:tcPr>
+            <w:tcW w:w="990" w:type="dxa"/>
+            <w:vMerge/>
+          </w:tcPr>
+          <w:p>
+            <w:pPr>
+              <w:ind w:firstLine="0"/>
+              <w:rPr>
+                <w:sz w:val="24"/>
+                <w:szCs w:val="24"/>
+              </w:rPr>
+            </w:pPr>
+          </w:p>
+        </w:tc>
+        <w:tc>
+          <w:tcPr>
+            <w:tcW w:w="4950" w:type="dxa"/>
+          </w:tcPr>
+          <w:p>
+            <w:pPr>
+              <w:ind w:firstLine="0"/>
+              <w:rPr>
+                <w:color w:val="24292F"/>
+                <w:sz w:val="24"/>
+                <w:szCs w:val="24"/>
+              </w:rPr>
+            </w:pPr>
+            <w:r>
+              <w:rPr>
+                <w:color w:val="24292F"/>
+                <w:sz w:val="24"/>
+                <w:szCs w:val="24"/>
+              </w:rPr>
+              <w:t>1.5  Tạo  các  thẻ  ghi  nhớ  bằng  cách  nhập  trực  tiếp  vào  phần  thuật  ngữ  và  định nghĩa vào mẫu có sẵn.</w:t>
+            </w:r>
+          </w:p>
+        </w:tc>
+        <w:tc>
+          <w:tcPr>
+            <w:tcW w:w="3866" w:type="dxa"/>
+          </w:tcPr>
+          <w:p>
+            <w:pPr>
+              <w:ind w:firstLine="0"/>
+              <w:rPr>
+                <w:color w:val="24292F"/>
+                <w:sz w:val="24"/>
+                <w:szCs w:val="24"/>
+              </w:rPr>
+            </w:pPr>
+            <w:r>
+              <w:rPr>
+                <w:color w:val="24292F"/>
+                <w:sz w:val="24"/>
+                <w:szCs w:val="24"/>
+              </w:rPr>
+              <w:t> 1.6  Đưa  ra  từ  ngữ  gợi  ý  cho  người  dùng lựa chọn.</w:t>
+            </w:r>
+          </w:p>
+        </w:tc>
+      </w:tr>
+      <w:tr>
+        <w:tc>
+          <w:tcPr>
+            <w:tcW w:w="990" w:type="dxa"/>
+            <w:vMerge/>
+          </w:tcPr>
+          <w:p>
+            <w:pPr>
+              <w:ind w:firstLine="0"/>
+              <w:rPr>
+                <w:sz w:val="24"/>
+                <w:szCs w:val="24"/>
+              </w:rPr>
+            </w:pPr>
+          </w:p>
+        </w:tc>
+        <w:tc>
+          <w:tcPr>
+            <w:tcW w:w="4950" w:type="dxa"/>
+          </w:tcPr>
+          <w:p>
+            <w:pPr>
+              <w:ind w:firstLine="0"/>
+              <w:rPr>
+                <w:color w:val="24292F"/>
+                <w:sz w:val="24"/>
+                <w:szCs w:val="24"/>
+              </w:rPr>
+            </w:pPr>
+            <w:r>
+              <w:rPr>
+                <w:color w:val="24292F"/>
+                <w:sz w:val="24"/>
+                <w:szCs w:val="24"/>
+              </w:rPr>
+              <w:t>1.7  Lựa  chọn  ngôn  ngữ  cho  phần  thuật  ngữ và định nghĩa.</w:t>
+            </w:r>
+          </w:p>
+        </w:tc>
+        <w:tc>
+          <w:tcPr>
+            <w:tcW w:w="3866" w:type="dxa"/>
+          </w:tcPr>
+          <w:p>
+            <w:pPr>
+              <w:ind w:firstLine="0"/>
+              <w:rPr>
+                <w:color w:val="24292F"/>
+                <w:sz w:val="24"/>
+                <w:szCs w:val="24"/>
+              </w:rPr>
+            </w:pPr>
+            <w:r>
+              <w:rPr>
+                <w:color w:val="24292F"/>
+                <w:sz w:val="24"/>
+                <w:szCs w:val="24"/>
+              </w:rPr>
+              <w:t>1.8 Hiển thị ngôn ngữ đã chọn.</w:t>
+            </w:r>
+          </w:p>
+        </w:tc>
+      </w:tr>
+      <w:tr>
+        <w:tc>
+          <w:tcPr>
+            <w:tcW w:w="990" w:type="dxa"/>
+            <w:vMerge/>
+          </w:tcPr>
+          <w:p>
+            <w:pPr>
+              <w:ind w:firstLine="0"/>
+              <w:rPr>
+                <w:sz w:val="24"/>
+                <w:szCs w:val="24"/>
+              </w:rPr>
+            </w:pPr>
+          </w:p>
+        </w:tc>
+        <w:tc>
+          <w:tcPr>
+            <w:tcW w:w="4950" w:type="dxa"/>
+          </w:tcPr>
+          <w:p>
+            <w:pPr>
+              <w:ind w:firstLine="0"/>
+              <w:rPr>
+                <w:color w:val="24292F"/>
+                <w:sz w:val="24"/>
+                <w:szCs w:val="24"/>
+                <w:lang w:val="vi-VN"/>
+              </w:rPr>
+            </w:pPr>
+            <w:r>
+              <w:rPr>
+                <w:color w:val="24292F"/>
+                <w:sz w:val="24"/>
+                <w:szCs w:val="24"/>
+                <w:lang w:val="vi-VN"/>
+              </w:rPr>
+              <w:t>1.9  Lựa  chọn  chèn  thêm  hình  ảnh </w:t>
+            </w:r>
+          </w:p>
+          <w:p>
+            <w:pPr>
+              <w:ind w:firstLine="0"/>
+              <w:rPr>
+                <w:color w:val="24292F"/>
+                <w:sz w:val="24"/>
+                <w:szCs w:val="24"/>
+                <w:lang w:val="vi-VN"/>
+              </w:rPr>
+            </w:pPr>
+            <w:r>
+              <w:rPr>
+                <w:noProof/>
+                <w:color w:val="24292F"/>
+                <w:sz w:val="24"/>
+                <w:szCs w:val="24"/>
+                <w:lang w:val="vi-VN" w:eastAsia="vi-VN"/>
+              </w:rPr>
+              <w:drawing>
+                <wp:inline distT="0" distB="0" distL="0" distR="0" wp14:anchorId="1FC3FBE4" wp14:editId="73A4E0E7">
+                  <wp:extent cx="483235" cy="336550"/>
+                  <wp:effectExtent l="0" t="0" r="0" b="6350"/>
+                  <wp:docPr id="12" name="Picture 12" descr="https://lh3.googleusercontent.com/UoeN97eGJlXIEAhizVxKvOdc5sIjUx7Y7BtEqG82fAIBfprg7l20E87F8hO2ZzXQ7DBvrsLVNzvC4h3SosTmru7YuZ54KysXWgOOfx4qQH5EdLpmdp4gjILxpwh9f6SgcIXpvk2eEKFD-afQUQ"/>
+                  <wp:cNvGraphicFramePr>
+                    <a:graphicFrameLocks xmlns:a="http://schemas.openxmlformats.org/drawingml/2006/main" noChangeAspect="1"/>
+                  </wp:cNvGraphicFramePr>
+                  <a:graphic xmlns:a="http://schemas.openxmlformats.org/drawingml/2006/main">
+                    <a:graphicData uri="http://schemas.openxmlformats.org/drawingml/2006/picture">
+                      <pic:pic xmlns:pic="http://schemas.openxmlformats.org/drawingml/2006/picture">
+                        <pic:nvPicPr>
+                          <pic:cNvPr id="0" name="Picture 1" descr="https://lh3.googleusercontent.com/UoeN97eGJlXIEAhizVxKvOdc5sIjUx7Y7BtEqG82fAIBfprg7l20E87F8hO2ZzXQ7DBvrsLVNzvC4h3SosTmru7YuZ54KysXWgOOfx4qQH5EdLpmdp4gjILxpwh9f6SgcIXpvk2eEKFD-afQUQ"/>
+                          <pic:cNvPicPr>
+                            <a:picLocks noChangeAspect="1" noChangeArrowheads="1"/>
+                          </pic:cNvPicPr>
+                        </pic:nvPicPr>
+                        <pic:blipFill>
+                          <a:blip r:embed="rId7">
+                            <a:extLst>
+                              <a:ext uri="{28A0092B-C50C-407E-A947-70E740481C1C}">
+                                <a14:useLocalDpi xmlns:a14="http://schemas.microsoft.com/office/drawing/2010/main" val="0"/>
+                              </a:ext>
+                            </a:extLst>
+                          </a:blip>
+                          <a:srcRect/>
+                          <a:stretch>
+                            <a:fillRect/>
+                          </a:stretch>
+                        </pic:blipFill>
+                        <pic:spPr bwMode="auto">
+                          <a:xfrm>
+                            <a:off x="0" y="0"/>
+                            <a:ext cx="483235" cy="336550"/>
+                          </a:xfrm>
+                          <a:prstGeom prst="rect">
+                            <a:avLst/>
+                          </a:prstGeom>
+                          <a:noFill/>
+                          <a:ln>
+                            <a:noFill/>
+                          </a:ln>
+                        </pic:spPr>
+                      </pic:pic>
+                    </a:graphicData>
+                  </a:graphic>
+                </wp:inline>
+              </w:drawing>
+            </w:r>
+            <w:r>
+              <w:rPr>
+                <w:color w:val="24292F"/>
+                <w:sz w:val="24"/>
+                <w:szCs w:val="24"/>
+                <w:lang w:val="vi-VN"/>
+              </w:rPr>
+              <w:tab/>
+              <w:t xml:space="preserve"> cho  các  thẻ  ghi  nhớ  (nếu </w:t>
+            </w:r>
+          </w:p>
+          <w:p>
+            <w:pPr>
+              <w:ind w:firstLine="0"/>
+              <w:rPr>
+                <w:color w:val="24292F"/>
+                <w:sz w:val="24"/>
+                <w:szCs w:val="24"/>
+                <w:lang w:val="vi-VN"/>
+              </w:rPr>
+            </w:pPr>
+            <w:r>
+              <w:rPr>
+                <w:color w:val="24292F"/>
+                <w:sz w:val="24"/>
+                <w:szCs w:val="24"/>
+                <w:lang w:val="vi-VN"/>
+              </w:rPr>
+              <w:t xml:space="preserve"> muốn). </w:t>
+            </w:r>
+          </w:p>
+          <w:p>
+            <w:pPr>
+              <w:ind w:firstLine="0"/>
+              <w:rPr>
+                <w:color w:val="24292F"/>
+                <w:sz w:val="24"/>
+                <w:szCs w:val="24"/>
+              </w:rPr>
+            </w:pPr>
+          </w:p>
+        </w:tc>
+        <w:tc>
+          <w:tcPr>
+            <w:tcW w:w="3866" w:type="dxa"/>
+          </w:tcPr>
+          <w:p>
+            <w:pPr>
+              <w:ind w:firstLine="0"/>
+              <w:rPr>
+                <w:color w:val="24292F"/>
+                <w:sz w:val="24"/>
+                <w:szCs w:val="24"/>
+              </w:rPr>
+            </w:pPr>
+            <w:r>
+              <w:rPr>
+                <w:color w:val="24292F"/>
+                <w:sz w:val="24"/>
+                <w:szCs w:val="24"/>
+              </w:rPr>
+              <w:t> 1.10  Hiển  thị  hình  ảnh  gợi  ý  cho  người dùng lựa chọn.</w:t>
+            </w:r>
+          </w:p>
+        </w:tc>
+      </w:tr>
+      <w:tr>
+        <w:tc>
+          <w:tcPr>
+            <w:tcW w:w="990" w:type="dxa"/>
+            <w:vMerge/>
+          </w:tcPr>
+          <w:p>
+            <w:pPr>
+              <w:ind w:firstLine="0"/>
+              <w:rPr>
+                <w:sz w:val="24"/>
+                <w:szCs w:val="24"/>
+              </w:rPr>
+            </w:pPr>
+          </w:p>
+        </w:tc>
+        <w:tc>
+          <w:tcPr>
+            <w:tcW w:w="4950" w:type="dxa"/>
+          </w:tcPr>
+          <w:p>
+            <w:pPr>
+              <w:ind w:firstLine="0"/>
+              <w:rPr>
+                <w:color w:val="24292F"/>
+                <w:sz w:val="24"/>
+                <w:szCs w:val="24"/>
+              </w:rPr>
+            </w:pPr>
+            <w:r>
+              <w:rPr>
+                <w:color w:val="24292F"/>
+                <w:sz w:val="24"/>
+                <w:szCs w:val="24"/>
+              </w:rPr>
+              <w:t>1.11  Tùy  chỉnh  quyền  hạn  cho  bộ  thẻ  học phần.</w:t>
+            </w:r>
+          </w:p>
+        </w:tc>
+        <w:tc>
+          <w:tcPr>
+            <w:tcW w:w="3866" w:type="dxa"/>
+          </w:tcPr>
+          <w:p>
+            <w:pPr>
+              <w:ind w:firstLine="0"/>
+              <w:rPr>
+                <w:color w:val="24292F"/>
+                <w:sz w:val="24"/>
+                <w:szCs w:val="24"/>
+              </w:rPr>
+            </w:pPr>
+            <w:r>
+              <w:rPr>
+                <w:color w:val="24292F"/>
+                <w:sz w:val="24"/>
+                <w:szCs w:val="24"/>
+              </w:rPr>
+              <w:t>1.12  Hiển  thị  thông  tin  người  có  quyền với bộ thẻ học phần.</w:t>
+            </w:r>
+          </w:p>
+        </w:tc>
+      </w:tr>
+      <w:tr>
+        <w:tc>
+          <w:tcPr>
+            <w:tcW w:w="990" w:type="dxa"/>
+            <w:vMerge/>
+          </w:tcPr>
+          <w:p>
+            <w:pPr>
+              <w:ind w:firstLine="0"/>
+              <w:rPr>
+                <w:sz w:val="24"/>
+                <w:szCs w:val="24"/>
+              </w:rPr>
+            </w:pPr>
+          </w:p>
+        </w:tc>
+        <w:tc>
+          <w:tcPr>
+            <w:tcW w:w="4950" w:type="dxa"/>
+          </w:tcPr>
+          <w:p>
+            <w:pPr>
+              <w:ind w:firstLine="0"/>
+              <w:rPr>
+                <w:color w:val="24292F"/>
+                <w:sz w:val="24"/>
+                <w:szCs w:val="24"/>
+              </w:rPr>
+            </w:pPr>
+            <w:r>
+              <w:rPr>
+                <w:color w:val="24292F"/>
+                <w:sz w:val="24"/>
+                <w:szCs w:val="24"/>
+              </w:rPr>
+              <w:t>1.13 Bấm nút “Tạo”.</w:t>
+            </w:r>
+          </w:p>
+        </w:tc>
+        <w:tc>
+          <w:tcPr>
+            <w:tcW w:w="3866" w:type="dxa"/>
+          </w:tcPr>
+          <w:p>
+            <w:pPr>
+              <w:ind w:firstLine="0"/>
+              <w:rPr>
+                <w:color w:val="24292F"/>
+                <w:sz w:val="24"/>
+                <w:szCs w:val="24"/>
+              </w:rPr>
+            </w:pPr>
+            <w:r>
+              <w:rPr>
+                <w:color w:val="24292F"/>
+                <w:sz w:val="24"/>
+                <w:szCs w:val="24"/>
+              </w:rPr>
+              <w:t>1.14  Tạo  bộ  thẻ  học  phần  và  hiển  thị  bộ  thẻ  đã  tạo  ra  màn  hình  “Kết  quả  tạo  học phần”.</w:t>
+            </w:r>
+          </w:p>
+        </w:tc>
+      </w:tr>
+      <w:tr>
+        <w:tc>
+          <w:tcPr>
+            <w:tcW w:w="990" w:type="dxa"/>
+            <w:vMerge w:val="restart"/>
+          </w:tcPr>
+          <w:p>
+            <w:pPr>
+              <w:ind w:firstLine="0"/>
+              <w:rPr>
+                <w:sz w:val="24"/>
+                <w:szCs w:val="24"/>
+                <w:lang w:val="vi-VN"/>
+              </w:rPr>
+            </w:pPr>
+            <w:r>
+              <w:rPr>
+                <w:sz w:val="24"/>
+                <w:szCs w:val="24"/>
+                <w:lang w:val="vi-VN"/>
+              </w:rPr>
+              <w:t>2.  Người  dùng  chọn</w:t>
+            </w:r>
+          </w:p>
+          <w:p>
+            <w:pPr>
+              <w:ind w:firstLine="0"/>
+              <w:rPr>
+                <w:sz w:val="24"/>
+                <w:szCs w:val="24"/>
+                <w:lang w:val="vi-VN"/>
+              </w:rPr>
+            </w:pPr>
+            <w:r>
+              <w:rPr>
+                <w:sz w:val="24"/>
+                <w:szCs w:val="24"/>
+                <w:lang w:val="vi-VN"/>
+              </w:rPr>
+              <w:t xml:space="preserve"> “Nhập </w:t>
+            </w:r>
+            <w:r>
+              <w:rPr>
+                <w:sz w:val="24"/>
+                <w:szCs w:val="24"/>
+                <w:lang w:val="vi-VN"/>
+              </w:rPr>
+              <w:tab/>
+            </w:r>
+            <w:r>
+              <w:rPr>
+                <w:sz w:val="24"/>
+                <w:szCs w:val="24"/>
+                <w:lang w:val="vi-VN"/>
+              </w:rPr>
+              <w:t xml:space="preserve"> từ</w:t>
+            </w:r>
+            <w:r>
+              <w:rPr>
+                <w:sz w:val="24"/>
+                <w:szCs w:val="24"/>
+                <w:lang w:val="vi-VN"/>
+              </w:rPr>
+              <w:tab/>
+              <w:t xml:space="preserve"> Word,</w:t>
+            </w:r>
+          </w:p>
+          <w:p>
+            <w:pPr>
+              <w:ind w:firstLine="0"/>
+              <w:rPr>
+                <w:sz w:val="24"/>
+                <w:szCs w:val="24"/>
+                <w:lang w:val="vi-VN"/>
+              </w:rPr>
+            </w:pPr>
+            <w:r>
+              <w:rPr>
+                <w:sz w:val="24"/>
+                <w:szCs w:val="24"/>
+                <w:lang w:val="vi-VN"/>
+              </w:rPr>
+              <w:t> Excel,  Google  Docs,</w:t>
+            </w:r>
+          </w:p>
+          <w:p>
+            <w:pPr>
+              <w:ind w:firstLine="0"/>
+              <w:rPr>
+                <w:sz w:val="24"/>
+                <w:szCs w:val="24"/>
+                <w:lang w:val="vi-VN"/>
+              </w:rPr>
+            </w:pPr>
+            <w:r>
+              <w:rPr>
+                <w:sz w:val="24"/>
+                <w:szCs w:val="24"/>
+                <w:lang w:val="vi-VN"/>
+              </w:rPr>
+              <w:t xml:space="preserve"> v.v.” </w:t>
+            </w:r>
+          </w:p>
+          <w:p>
+            <w:pPr>
+              <w:ind w:firstLine="0"/>
+              <w:rPr>
+                <w:sz w:val="24"/>
+                <w:szCs w:val="24"/>
+              </w:rPr>
+            </w:pPr>
+          </w:p>
+        </w:tc>
+        <w:tc>
+          <w:tcPr>
+            <w:tcW w:w="8816" w:type="dxa"/>
+            <w:gridSpan w:val="2"/>
+          </w:tcPr>
+          <w:p>
+            <w:pPr>
+              <w:ind w:firstLine="0"/>
+              <w:rPr>
+                <w:color w:val="24292F"/>
+                <w:sz w:val="24"/>
+                <w:szCs w:val="24"/>
+              </w:rPr>
+            </w:pPr>
+            <w:r>
+              <w:rPr>
+                <w:color w:val="24292F"/>
+                <w:sz w:val="24"/>
+                <w:szCs w:val="24"/>
+              </w:rPr>
+              <w:t>2.1 đến 2.4 tham khảo 1.1 đến 1.4 ở luồng 1.</w:t>
+            </w:r>
+          </w:p>
+        </w:tc>
+      </w:tr>
+      <w:tr>
+        <w:tc>
+          <w:tcPr>
+            <w:tcW w:w="990" w:type="dxa"/>
+            <w:vMerge/>
+          </w:tcPr>
+          <w:p>
+            <w:pPr>
+              <w:ind w:firstLine="0"/>
+              <w:rPr>
+                <w:sz w:val="24"/>
+                <w:szCs w:val="24"/>
+                <w:lang w:val="vi-VN"/>
+              </w:rPr>
+            </w:pPr>
+          </w:p>
+        </w:tc>
+        <w:tc>
+          <w:tcPr>
+            <w:tcW w:w="4950" w:type="dxa"/>
+          </w:tcPr>
+          <w:p>
+            <w:pPr>
+              <w:ind w:firstLine="0"/>
+              <w:rPr>
+                <w:color w:val="24292F"/>
+                <w:sz w:val="24"/>
+                <w:szCs w:val="24"/>
+              </w:rPr>
+            </w:pPr>
+            <w:r>
+              <w:rPr>
+                <w:color w:val="24292F"/>
+                <w:sz w:val="24"/>
+                <w:szCs w:val="24"/>
+              </w:rPr>
+              <w:t>2.5  Chọn  “Nhập  từ  Word,  Excel,  Google Docs, v.v.”</w:t>
+            </w:r>
+          </w:p>
+        </w:tc>
+        <w:tc>
+          <w:tcPr>
+            <w:tcW w:w="3866" w:type="dxa"/>
+          </w:tcPr>
+          <w:p>
+            <w:pPr>
+              <w:ind w:firstLine="0"/>
+              <w:rPr>
+                <w:color w:val="24292F"/>
+                <w:sz w:val="24"/>
+                <w:szCs w:val="24"/>
+              </w:rPr>
+            </w:pPr>
+            <w:r>
+              <w:rPr>
+                <w:color w:val="24292F"/>
+                <w:sz w:val="24"/>
+                <w:szCs w:val="24"/>
+              </w:rPr>
+              <w:t>2.6  Hiển  thị  màn  hình  “Nhập  từ  Word,  Excel, Google Docs, v.v.”</w:t>
+            </w:r>
+          </w:p>
+        </w:tc>
+      </w:tr>
+      <w:tr>
+        <w:tc>
+          <w:tcPr>
+            <w:tcW w:w="990" w:type="dxa"/>
+            <w:vMerge/>
+          </w:tcPr>
+          <w:p>
+            <w:pPr>
+              <w:ind w:firstLine="0"/>
+              <w:rPr>
+                <w:sz w:val="24"/>
+                <w:szCs w:val="24"/>
+                <w:lang w:val="vi-VN"/>
+              </w:rPr>
+            </w:pPr>
+          </w:p>
+        </w:tc>
+        <w:tc>
+          <w:tcPr>
+            <w:tcW w:w="4950" w:type="dxa"/>
+          </w:tcPr>
+          <w:p>
+            <w:pPr>
+              <w:ind w:firstLine="0"/>
+              <w:rPr>
+                <w:color w:val="24292F"/>
+                <w:sz w:val="24"/>
+                <w:szCs w:val="24"/>
+                <w:lang w:val="vi-VN"/>
+              </w:rPr>
+            </w:pPr>
+            <w:r>
+              <w:rPr>
+                <w:color w:val="24292F"/>
+                <w:sz w:val="24"/>
+                <w:szCs w:val="24"/>
+                <w:lang w:val="vi-VN"/>
+              </w:rPr>
+              <w:t>2.7  Người  dùng  sao  chép  tài  liệu  đã  soạn  sẵn  và  dán  vào  phần  “Nhập  dữ  liệu”. </w:t>
+            </w:r>
+          </w:p>
+          <w:p>
+            <w:pPr>
+              <w:ind w:firstLine="0"/>
+              <w:rPr>
+                <w:color w:val="24292F"/>
+                <w:sz w:val="24"/>
+                <w:szCs w:val="24"/>
+                <w:lang w:val="vi-VN"/>
+              </w:rPr>
+            </w:pPr>
+            <w:r>
+              <w:rPr>
+                <w:color w:val="24292F"/>
+                <w:sz w:val="24"/>
+                <w:szCs w:val="24"/>
+                <w:lang w:val="vi-VN"/>
+              </w:rPr>
+              <w:t> 2.8  Tiếp  tục  tùy  chỉnh  quy  cách  để  hệ  thống  phân  biệt  được  giữa  phần  thuật  ngữ  và  phần  định  nghĩa,  giữa  các  thẻ  từ vựng với nhau. </w:t>
+            </w:r>
+          </w:p>
+          <w:p>
+            <w:pPr>
+              <w:ind w:firstLine="0"/>
+              <w:rPr>
+                <w:color w:val="24292F"/>
+                <w:sz w:val="24"/>
+                <w:szCs w:val="24"/>
+                <w:lang w:val="vi-VN"/>
+              </w:rPr>
+            </w:pPr>
+            <w:r>
+              <w:rPr>
+                <w:color w:val="24292F"/>
+                <w:sz w:val="24"/>
+                <w:szCs w:val="24"/>
+                <w:lang w:val="vi-VN"/>
+              </w:rPr>
+              <w:t xml:space="preserve"> 2.9 Bấm nút “Nhập”. </w:t>
+            </w:r>
+          </w:p>
+          <w:p>
+            <w:pPr>
+              <w:ind w:firstLine="0"/>
+              <w:rPr>
+                <w:color w:val="24292F"/>
+                <w:sz w:val="24"/>
+                <w:szCs w:val="24"/>
+              </w:rPr>
+            </w:pPr>
+          </w:p>
+        </w:tc>
+        <w:tc>
+          <w:tcPr>
+            <w:tcW w:w="3866" w:type="dxa"/>
+          </w:tcPr>
+          <w:p>
+            <w:pPr>
+              <w:ind w:firstLine="0"/>
+              <w:rPr>
+                <w:color w:val="24292F"/>
+                <w:sz w:val="24"/>
+                <w:szCs w:val="24"/>
+              </w:rPr>
+            </w:pPr>
+            <w:r>
+              <w:rPr>
+                <w:color w:val="24292F"/>
+                <w:sz w:val="24"/>
+                <w:szCs w:val="24"/>
+              </w:rPr>
+              <w:t> 2.10  Sau  khi  người  dùng  bấm  nút  nhập,  hệ  thống  hiển  thị  nội  dung  vừa  dán trên mẫu có sẵn.</w:t>
+            </w:r>
+          </w:p>
+        </w:tc>
+      </w:tr>
+      <w:tr>
+        <w:tc>
+          <w:tcPr>
+            <w:tcW w:w="990" w:type="dxa"/>
+            <w:vMerge/>
+          </w:tcPr>
+          <w:p>
+            <w:pPr>
+              <w:ind w:firstLine="0"/>
+              <w:rPr>
+                <w:sz w:val="24"/>
+                <w:szCs w:val="24"/>
+                <w:lang w:val="vi-VN"/>
+              </w:rPr>
+            </w:pPr>
+          </w:p>
+        </w:tc>
+        <w:tc>
+          <w:tcPr>
+            <w:tcW w:w="8816" w:type="dxa"/>
+            <w:gridSpan w:val="2"/>
+          </w:tcPr>
+          <w:p>
+            <w:pPr>
+              <w:ind w:firstLine="0"/>
+              <w:rPr>
+                <w:color w:val="24292F"/>
+                <w:sz w:val="24"/>
+                <w:szCs w:val="24"/>
+              </w:rPr>
+            </w:pPr>
+            <w:r>
+              <w:rPr>
+                <w:color w:val="24292F"/>
+                <w:sz w:val="24"/>
+                <w:szCs w:val="24"/>
+              </w:rPr>
+              <w:t>2.11 đến 2.18 tham khảo 1.7 đến 1.14 ở luồng 1.</w:t>
+            </w:r>
+          </w:p>
+        </w:tc>
+      </w:tr>
+    </w:tbl>
+    <w:p>
+      <w:pPr>
+        <w:ind w:firstLine="0"/>
+      </w:pPr>
+      <w:bookmarkStart w:id="0" w:name="_GoBack"/>
+      <w:bookmarkEnd w:id="0"/>
+    </w:p>
+    <w:p>
+      <w:pPr>
+        <w:pStyle w:val="Heading3"/>
+      </w:pPr>
+      <w:r>
+        <w:t>UC05: Sửa học phần</w:t>
+      </w:r>
+    </w:p>
+    <w:p>
+      <w:pPr>
+        <w:pStyle w:val="Heading3"/>
+      </w:pPr>
+      <w:r>
+        <w:t>UC06: Xóa học phần</w:t>
+      </w:r>
+    </w:p>
+    <w:p>
+      <w:pPr>
+        <w:rPr>
+          <w:b/>
+        </w:rPr>
+      </w:pPr>
+      <w:r>
+        <w:rPr>
+          <w:b/>
+        </w:rPr>
+        <w:t>Use-case description</w:t>
+      </w:r>
+    </w:p>
+    <w:tbl>
+      <w:tblPr>
+        <w:tblStyle w:val="TableGrid"/>
+        <w:tblW w:w="0" w:type="auto"/>
+        <w:tblBorders>
+          <w:top w:val="single" w:sz="4" w:space="0" w:color="2F5496" w:themeColor="accent1" w:themeShade="BF"/>
+          <w:left w:val="single" w:sz="4" w:space="0" w:color="2F5496" w:themeColor="accent1" w:themeShade="BF"/>
+          <w:bottom w:val="single" w:sz="4" w:space="0" w:color="2F5496" w:themeColor="accent1" w:themeShade="BF"/>
+          <w:right w:val="single" w:sz="4" w:space="0" w:color="2F5496" w:themeColor="accent1" w:themeShade="BF"/>
+          <w:insideH w:val="single" w:sz="4" w:space="0" w:color="2F5496" w:themeColor="accent1" w:themeShade="BF"/>
+          <w:insideV w:val="single" w:sz="4" w:space="0" w:color="2F5496" w:themeColor="accent1" w:themeShade="BF"/>
+        </w:tblBorders>
+        <w:tblLook w:val="04A0" w:firstRow="1" w:lastRow="0" w:firstColumn="1" w:lastColumn="0" w:noHBand="0" w:noVBand="1"/>
+      </w:tblPr>
+      <w:tblGrid>
+        <w:gridCol w:w="1695"/>
+        <w:gridCol w:w="2973"/>
+        <w:gridCol w:w="1003"/>
+        <w:gridCol w:w="3679"/>
+      </w:tblGrid>
+      <w:tr>
+        <w:tc>
+          <w:tcPr>
             <w:tcW w:w="1696" w:type="dxa"/>
             <w:shd w:val="clear" w:color="auto" w:fill="D9E2F3" w:themeFill="accent1" w:themeFillTint="33"/>
           </w:tcPr>
@@ -6844,6 +8521,99 @@
                 <w:sz w:val="24"/>
                 <w:szCs w:val="24"/>
               </w:rPr>
+              <w:t>Name</w:t>
+            </w:r>
+          </w:p>
+        </w:tc>
+        <w:tc>
+          <w:tcPr>
+            <w:tcW w:w="2978" w:type="dxa"/>
+          </w:tcPr>
+          <w:p>
+            <w:pPr>
+              <w:ind w:firstLine="0"/>
+              <w:rPr>
+                <w:sz w:val="24"/>
+                <w:szCs w:val="24"/>
+              </w:rPr>
+            </w:pPr>
+            <w:r>
+              <w:rPr>
+                <w:sz w:val="24"/>
+                <w:szCs w:val="24"/>
+              </w:rPr>
+              <w:t>Xóa học phần</w:t>
+            </w:r>
+          </w:p>
+        </w:tc>
+        <w:tc>
+          <w:tcPr>
+            <w:tcW w:w="991" w:type="dxa"/>
+            <w:shd w:val="clear" w:color="auto" w:fill="D9E2F3" w:themeFill="accent1" w:themeFillTint="33"/>
+          </w:tcPr>
+          <w:p>
+            <w:pPr>
+              <w:ind w:firstLine="0"/>
+              <w:rPr>
+                <w:b/>
+                <w:sz w:val="24"/>
+                <w:szCs w:val="24"/>
+              </w:rPr>
+            </w:pPr>
+            <w:r>
+              <w:rPr>
+                <w:b/>
+                <w:sz w:val="24"/>
+                <w:szCs w:val="24"/>
+              </w:rPr>
+              <w:t>Code</w:t>
+            </w:r>
+          </w:p>
+        </w:tc>
+        <w:tc>
+          <w:tcPr>
+            <w:tcW w:w="3685" w:type="dxa"/>
+          </w:tcPr>
+          <w:p>
+            <w:pPr>
+              <w:ind w:firstLine="0"/>
+              <w:rPr>
+                <w:sz w:val="24"/>
+                <w:szCs w:val="24"/>
+              </w:rPr>
+            </w:pPr>
+            <w:r>
+              <w:rPr>
+                <w:sz w:val="24"/>
+                <w:szCs w:val="24"/>
+              </w:rPr>
+              <w:t>UC06</w:t>
+            </w:r>
+          </w:p>
+        </w:tc>
+      </w:tr>
+      <w:tr>
+        <w:tc>
+          <w:tcPr>
+            <w:tcW w:w="1696" w:type="dxa"/>
+            <w:shd w:val="clear" w:color="auto" w:fill="D9E2F3" w:themeFill="accent1" w:themeFillTint="33"/>
+          </w:tcPr>
+          <w:p>
+            <w:pPr>
+              <w:ind w:firstLine="0"/>
+              <w:rPr>
+                <w:b/>
+                <w:sz w:val="24"/>
+                <w:szCs w:val="24"/>
+              </w:rPr>
+            </w:pPr>
+            <w:r>
+              <w:rPr>
+                <w:b/>
+                <w:sz w:val="24"/>
+                <w:szCs w:val="24"/>
+              </w:rPr>
+              <w:lastRenderedPageBreak/>
               <w:t>Description</w:t>
             </w:r>
           </w:p>
@@ -7175,7 +8945,6 @@
                 <w:sz w:val="24"/>
                 <w:szCs w:val="24"/>
               </w:rPr>
-              <w:lastRenderedPageBreak/>
               <w:t>1. Nhấn vào ký hiệu “Xóa” ở màn hình “</w:t>
             </w:r>
             <w:r>
@@ -7764,14 +9533,7 @@
                 <w:sz w:val="24"/>
                 <w:szCs w:val="24"/>
               </w:rPr>
-              <w:t>mục  đích  dùng  để  phân</w:t>
-            </w:r>
-            <w:r>
-              <w:rPr>
-                <w:sz w:val="24"/>
-                <w:szCs w:val="24"/>
-              </w:rPr>
-              <w:t xml:space="preserve"> các </w:t>
+              <w:t>mục  đích  dùng  để  phân các </w:t>
             </w:r>
             <w:r>
               <w:rPr>
@@ -7894,7 +9656,23 @@
                 <w:sz w:val="24"/>
                 <w:szCs w:val="24"/>
               </w:rPr>
-              <w:t xml:space="preserve">  Người dùng chọn “Thư mục” trong combobox “Tạo” ở trang chủ.</w:t>
+              <w:t xml:space="preserve">  Người dùng chọn “Thư mục” trong </w:t>
+            </w:r>
+            <w:proofErr w:type="spellStart"/>
+            <w:r>
+              <w:rPr>
+                <w:sz w:val="24"/>
+                <w:szCs w:val="24"/>
+              </w:rPr>
+              <w:t>combobox</w:t>
+            </w:r>
+            <w:proofErr w:type="spellEnd"/>
+            <w:r>
+              <w:rPr>
+                <w:sz w:val="24"/>
+                <w:szCs w:val="24"/>
+              </w:rPr>
+              <w:t xml:space="preserve"> “Tạo” ở trang chủ.</w:t>
             </w:r>
           </w:p>
         </w:tc>
@@ -7991,14 +9769,78 @@
                 <w:sz w:val="24"/>
                 <w:szCs w:val="24"/>
               </w:rPr>
-              <w:t>Thư mục c</w:t>
-            </w:r>
-            <w:r>
-              <w:rPr>
-                <w:sz w:val="24"/>
-                <w:szCs w:val="24"/>
-              </w:rPr>
-              <w:t>ủa người dùng được tạo thành công</w:t>
+              <w:t xml:space="preserve">Thư </w:t>
+            </w:r>
+            <w:proofErr w:type="spellStart"/>
+            <w:r>
+              <w:rPr>
+                <w:sz w:val="24"/>
+                <w:szCs w:val="24"/>
+              </w:rPr>
+              <w:t>mục</w:t>
+            </w:r>
+            <w:proofErr w:type="spellEnd"/>
+            <w:r>
+              <w:rPr>
+                <w:sz w:val="24"/>
+                <w:szCs w:val="24"/>
+              </w:rPr>
+              <w:t xml:space="preserve"> </w:t>
+            </w:r>
+            <w:proofErr w:type="spellStart"/>
+            <w:r>
+              <w:rPr>
+                <w:sz w:val="24"/>
+                <w:szCs w:val="24"/>
+              </w:rPr>
+              <w:t>c</w:t>
+            </w:r>
+            <w:r>
+              <w:rPr>
+                <w:sz w:val="24"/>
+                <w:szCs w:val="24"/>
+              </w:rPr>
+              <w:t>ủa</w:t>
+            </w:r>
+            <w:proofErr w:type="spellEnd"/>
+            <w:r>
+              <w:rPr>
+                <w:sz w:val="24"/>
+                <w:szCs w:val="24"/>
+              </w:rPr>
+              <w:t xml:space="preserve"> </w:t>
+            </w:r>
+            <w:proofErr w:type="spellStart"/>
+            <w:r>
+              <w:rPr>
+                <w:sz w:val="24"/>
+                <w:szCs w:val="24"/>
+              </w:rPr>
+              <w:t>người</w:t>
+            </w:r>
+            <w:proofErr w:type="spellEnd"/>
+            <w:r>
+              <w:rPr>
+                <w:sz w:val="24"/>
+                <w:szCs w:val="24"/>
+              </w:rPr>
+              <w:t xml:space="preserve"> </w:t>
+            </w:r>
+            <w:proofErr w:type="spellStart"/>
+            <w:r>
+              <w:rPr>
+                <w:sz w:val="24"/>
+                <w:szCs w:val="24"/>
+              </w:rPr>
+              <w:t>dùng</w:t>
+            </w:r>
+            <w:proofErr w:type="spellEnd"/>
+            <w:r>
+              <w:rPr>
+                <w:sz w:val="24"/>
+                <w:szCs w:val="24"/>
+              </w:rPr>
+              <w:t xml:space="preserve"> được tạo thành công</w:t>
             </w:r>
             <w:r>
               <w:rPr>
@@ -8141,8 +9983,81 @@
                 <w:sz w:val="24"/>
                 <w:szCs w:val="24"/>
               </w:rPr>
-              <w:t>Người dùng thực hiện sửa đổi thư mục</w:t>
-            </w:r>
+              <w:t xml:space="preserve">Người dùng </w:t>
+            </w:r>
+            <w:proofErr w:type="spellStart"/>
+            <w:r>
+              <w:rPr>
+                <w:sz w:val="24"/>
+                <w:szCs w:val="24"/>
+              </w:rPr>
+              <w:t>thực</w:t>
+            </w:r>
+            <w:proofErr w:type="spellEnd"/>
+            <w:r>
+              <w:rPr>
+                <w:sz w:val="24"/>
+                <w:szCs w:val="24"/>
+              </w:rPr>
+              <w:t xml:space="preserve"> </w:t>
+            </w:r>
+            <w:proofErr w:type="spellStart"/>
+            <w:r>
+              <w:rPr>
+                <w:sz w:val="24"/>
+                <w:szCs w:val="24"/>
+              </w:rPr>
+              <w:t>hiện</w:t>
+            </w:r>
+            <w:proofErr w:type="spellEnd"/>
+            <w:r>
+              <w:rPr>
+                <w:sz w:val="24"/>
+                <w:szCs w:val="24"/>
+              </w:rPr>
+              <w:t xml:space="preserve"> </w:t>
+            </w:r>
+            <w:proofErr w:type="spellStart"/>
+            <w:r>
+              <w:rPr>
+                <w:sz w:val="24"/>
+                <w:szCs w:val="24"/>
+              </w:rPr>
+              <w:t>sửa</w:t>
+            </w:r>
+            <w:proofErr w:type="spellEnd"/>
+            <w:r>
+              <w:rPr>
+                <w:sz w:val="24"/>
+                <w:szCs w:val="24"/>
+              </w:rPr>
+              <w:t xml:space="preserve"> </w:t>
+            </w:r>
+            <w:proofErr w:type="spellStart"/>
+            <w:r>
+              <w:rPr>
+                <w:sz w:val="24"/>
+                <w:szCs w:val="24"/>
+              </w:rPr>
+              <w:t>đổi</w:t>
+            </w:r>
+            <w:proofErr w:type="spellEnd"/>
+            <w:r>
+              <w:rPr>
+                <w:sz w:val="24"/>
+                <w:szCs w:val="24"/>
+              </w:rPr>
+              <w:t xml:space="preserve"> thư </w:t>
+            </w:r>
+            <w:proofErr w:type="spellStart"/>
+            <w:r>
+              <w:rPr>
+                <w:sz w:val="24"/>
+                <w:szCs w:val="24"/>
+              </w:rPr>
+              <w:t>mục</w:t>
+            </w:r>
+            <w:proofErr w:type="spellEnd"/>
           </w:p>
         </w:tc>
         <w:tc>
@@ -8164,7 +10079,21 @@
               <w:rPr>
                 <w:color w:val="24292F"/>
               </w:rPr>
-              <w:t xml:space="preserve"> trong combobox “Tạo”. </w:t>
+              <w:t xml:space="preserve"> trong </w:t>
+            </w:r>
+            <w:proofErr w:type="spellStart"/>
+            <w:r>
+              <w:rPr>
+                <w:color w:val="24292F"/>
+              </w:rPr>
+              <w:t>combobox</w:t>
+            </w:r>
+            <w:proofErr w:type="spellEnd"/>
+            <w:r>
+              <w:rPr>
+                <w:color w:val="24292F"/>
+              </w:rPr>
+              <w:t xml:space="preserve"> “Tạo”. </w:t>
             </w:r>
           </w:p>
         </w:tc>
@@ -8372,6 +10301,7 @@
                 <w:sz w:val="24"/>
                 <w:szCs w:val="24"/>
               </w:rPr>
+              <w:lastRenderedPageBreak/>
               <w:t>Rule No.</w:t>
             </w:r>
           </w:p>
@@ -8491,12 +10421,21 @@
                 <w:szCs w:val="24"/>
               </w:rPr>
             </w:pPr>
-            <w:r>
-              <w:rPr>
-                <w:sz w:val="24"/>
-                <w:szCs w:val="24"/>
-              </w:rPr>
-              <w:t>Textfield tối thiểu 255 ký tự, nếu nhập q</w:t>
+            <w:proofErr w:type="spellStart"/>
+            <w:r>
+              <w:rPr>
+                <w:sz w:val="24"/>
+                <w:szCs w:val="24"/>
+              </w:rPr>
+              <w:t>Textfield</w:t>
+            </w:r>
+            <w:proofErr w:type="spellEnd"/>
+            <w:r>
+              <w:rPr>
+                <w:sz w:val="24"/>
+                <w:szCs w:val="24"/>
+              </w:rPr>
+              <w:t xml:space="preserve"> tối thiểu 255 ký tự, nếu nhập q</w:t>
             </w:r>
             <w:r>
               <w:rPr>
@@ -8584,14 +10523,30 @@
                 <w:sz w:val="24"/>
                 <w:szCs w:val="24"/>
               </w:rPr>
-              <w:t>Nút “Tạo thư mục” không hoạt động nếu t</w:t>
-            </w:r>
-            <w:r>
-              <w:rPr>
-                <w:sz w:val="24"/>
-                <w:szCs w:val="24"/>
-              </w:rPr>
-              <w:t>extfield “Tiêu đề” bị bỏ trống.</w:t>
+              <w:t xml:space="preserve">Nút “Tạo thư mục” không hoạt động nếu </w:t>
+            </w:r>
+            <w:proofErr w:type="spellStart"/>
+            <w:r>
+              <w:rPr>
+                <w:sz w:val="24"/>
+                <w:szCs w:val="24"/>
+              </w:rPr>
+              <w:t>t</w:t>
+            </w:r>
+            <w:r>
+              <w:rPr>
+                <w:sz w:val="24"/>
+                <w:szCs w:val="24"/>
+              </w:rPr>
+              <w:t>extfield</w:t>
+            </w:r>
+            <w:proofErr w:type="spellEnd"/>
+            <w:r>
+              <w:rPr>
+                <w:sz w:val="24"/>
+                <w:szCs w:val="24"/>
+              </w:rPr>
+              <w:t xml:space="preserve"> “Tiêu đề” bị bỏ trống.</w:t>
             </w:r>
           </w:p>
         </w:tc>
@@ -8650,7 +10605,6 @@
                 <w:sz w:val="24"/>
                 <w:szCs w:val="24"/>
               </w:rPr>
-              <w:lastRenderedPageBreak/>
               <w:t>Code</w:t>
             </w:r>
           </w:p>
@@ -8941,8 +10895,33 @@
                 <w:sz w:val="24"/>
                 <w:szCs w:val="24"/>
               </w:rPr>
-              <w:t>Chức năng này được sử dụng để sửa thư mục</w:t>
-            </w:r>
+              <w:t xml:space="preserve">Chức năng này được sử dụng để </w:t>
+            </w:r>
+            <w:proofErr w:type="spellStart"/>
+            <w:r>
+              <w:rPr>
+                <w:sz w:val="24"/>
+                <w:szCs w:val="24"/>
+              </w:rPr>
+              <w:t>sửa</w:t>
+            </w:r>
+            <w:proofErr w:type="spellEnd"/>
+            <w:r>
+              <w:rPr>
+                <w:sz w:val="24"/>
+                <w:szCs w:val="24"/>
+              </w:rPr>
+              <w:t xml:space="preserve"> thư </w:t>
+            </w:r>
+            <w:proofErr w:type="spellStart"/>
+            <w:r>
+              <w:rPr>
+                <w:sz w:val="24"/>
+                <w:szCs w:val="24"/>
+              </w:rPr>
+              <w:t>mục</w:t>
+            </w:r>
+            <w:proofErr w:type="spellEnd"/>
           </w:p>
         </w:tc>
       </w:tr>
@@ -9151,7 +11130,119 @@
                 <w:sz w:val="24"/>
                 <w:szCs w:val="24"/>
               </w:rPr>
-              <w:t>Thư mục của người dùng được sửa đổi.</w:t>
+              <w:t xml:space="preserve">Thư </w:t>
+            </w:r>
+            <w:proofErr w:type="spellStart"/>
+            <w:r>
+              <w:rPr>
+                <w:sz w:val="24"/>
+                <w:szCs w:val="24"/>
+              </w:rPr>
+              <w:t>mục</w:t>
+            </w:r>
+            <w:proofErr w:type="spellEnd"/>
+            <w:r>
+              <w:rPr>
+                <w:sz w:val="24"/>
+                <w:szCs w:val="24"/>
+              </w:rPr>
+              <w:t xml:space="preserve"> </w:t>
+            </w:r>
+            <w:proofErr w:type="spellStart"/>
+            <w:r>
+              <w:rPr>
+                <w:sz w:val="24"/>
+                <w:szCs w:val="24"/>
+              </w:rPr>
+              <w:t>của</w:t>
+            </w:r>
+            <w:proofErr w:type="spellEnd"/>
+            <w:r>
+              <w:rPr>
+                <w:sz w:val="24"/>
+                <w:szCs w:val="24"/>
+              </w:rPr>
+              <w:t xml:space="preserve"> </w:t>
+            </w:r>
+            <w:proofErr w:type="spellStart"/>
+            <w:r>
+              <w:rPr>
+                <w:sz w:val="24"/>
+                <w:szCs w:val="24"/>
+              </w:rPr>
+              <w:t>người</w:t>
+            </w:r>
+            <w:proofErr w:type="spellEnd"/>
+            <w:r>
+              <w:rPr>
+                <w:sz w:val="24"/>
+                <w:szCs w:val="24"/>
+              </w:rPr>
+              <w:t xml:space="preserve"> </w:t>
+            </w:r>
+            <w:proofErr w:type="spellStart"/>
+            <w:r>
+              <w:rPr>
+                <w:sz w:val="24"/>
+                <w:szCs w:val="24"/>
+              </w:rPr>
+              <w:t>dùng</w:t>
+            </w:r>
+            <w:proofErr w:type="spellEnd"/>
+            <w:r>
+              <w:rPr>
+                <w:sz w:val="24"/>
+                <w:szCs w:val="24"/>
+              </w:rPr>
+              <w:t xml:space="preserve"> </w:t>
+            </w:r>
+            <w:proofErr w:type="spellStart"/>
+            <w:r>
+              <w:rPr>
+                <w:sz w:val="24"/>
+                <w:szCs w:val="24"/>
+              </w:rPr>
+              <w:t>được</w:t>
+            </w:r>
+            <w:proofErr w:type="spellEnd"/>
+            <w:r>
+              <w:rPr>
+                <w:sz w:val="24"/>
+                <w:szCs w:val="24"/>
+              </w:rPr>
+              <w:t xml:space="preserve"> </w:t>
+            </w:r>
+            <w:proofErr w:type="spellStart"/>
+            <w:r>
+              <w:rPr>
+                <w:sz w:val="24"/>
+                <w:szCs w:val="24"/>
+              </w:rPr>
+              <w:t>sửa</w:t>
+            </w:r>
+            <w:proofErr w:type="spellEnd"/>
+            <w:r>
+              <w:rPr>
+                <w:sz w:val="24"/>
+                <w:szCs w:val="24"/>
+              </w:rPr>
+              <w:t xml:space="preserve"> </w:t>
+            </w:r>
+            <w:proofErr w:type="spellStart"/>
+            <w:r>
+              <w:rPr>
+                <w:sz w:val="24"/>
+                <w:szCs w:val="24"/>
+              </w:rPr>
+              <w:t>đổi</w:t>
+            </w:r>
+            <w:proofErr w:type="spellEnd"/>
+            <w:r>
+              <w:rPr>
+                <w:sz w:val="24"/>
+                <w:szCs w:val="24"/>
+              </w:rPr>
+              <w:t>.</w:t>
             </w:r>
           </w:p>
         </w:tc>
@@ -9286,8 +11377,81 @@
                 <w:sz w:val="24"/>
                 <w:szCs w:val="24"/>
               </w:rPr>
-              <w:t>Người dùng thực hiện sửa đổi thư mục</w:t>
-            </w:r>
+              <w:t xml:space="preserve">Người dùng </w:t>
+            </w:r>
+            <w:proofErr w:type="spellStart"/>
+            <w:r>
+              <w:rPr>
+                <w:sz w:val="24"/>
+                <w:szCs w:val="24"/>
+              </w:rPr>
+              <w:t>thực</w:t>
+            </w:r>
+            <w:proofErr w:type="spellEnd"/>
+            <w:r>
+              <w:rPr>
+                <w:sz w:val="24"/>
+                <w:szCs w:val="24"/>
+              </w:rPr>
+              <w:t xml:space="preserve"> </w:t>
+            </w:r>
+            <w:proofErr w:type="spellStart"/>
+            <w:r>
+              <w:rPr>
+                <w:sz w:val="24"/>
+                <w:szCs w:val="24"/>
+              </w:rPr>
+              <w:t>hiện</w:t>
+            </w:r>
+            <w:proofErr w:type="spellEnd"/>
+            <w:r>
+              <w:rPr>
+                <w:sz w:val="24"/>
+                <w:szCs w:val="24"/>
+              </w:rPr>
+              <w:t xml:space="preserve"> </w:t>
+            </w:r>
+            <w:proofErr w:type="spellStart"/>
+            <w:r>
+              <w:rPr>
+                <w:sz w:val="24"/>
+                <w:szCs w:val="24"/>
+              </w:rPr>
+              <w:t>sửa</w:t>
+            </w:r>
+            <w:proofErr w:type="spellEnd"/>
+            <w:r>
+              <w:rPr>
+                <w:sz w:val="24"/>
+                <w:szCs w:val="24"/>
+              </w:rPr>
+              <w:t xml:space="preserve"> </w:t>
+            </w:r>
+            <w:proofErr w:type="spellStart"/>
+            <w:r>
+              <w:rPr>
+                <w:sz w:val="24"/>
+                <w:szCs w:val="24"/>
+              </w:rPr>
+              <w:t>đổi</w:t>
+            </w:r>
+            <w:proofErr w:type="spellEnd"/>
+            <w:r>
+              <w:rPr>
+                <w:sz w:val="24"/>
+                <w:szCs w:val="24"/>
+              </w:rPr>
+              <w:t xml:space="preserve"> thư </w:t>
+            </w:r>
+            <w:proofErr w:type="spellStart"/>
+            <w:r>
+              <w:rPr>
+                <w:sz w:val="24"/>
+                <w:szCs w:val="24"/>
+              </w:rPr>
+              <w:t>mục</w:t>
+            </w:r>
+            <w:proofErr w:type="spellEnd"/>
           </w:p>
         </w:tc>
         <w:tc>
@@ -9307,7 +11471,39 @@
                 <w:sz w:val="24"/>
                 <w:szCs w:val="24"/>
               </w:rPr>
-              <w:t>1.1 Người dùng nhấn vào nút “Sửa thư mục”</w:t>
+              <w:t>1.1 Người dùng nhấn vào nút “</w:t>
+            </w:r>
+            <w:proofErr w:type="spellStart"/>
+            <w:r>
+              <w:rPr>
+                <w:sz w:val="24"/>
+                <w:szCs w:val="24"/>
+              </w:rPr>
+              <w:t>Sửa</w:t>
+            </w:r>
+            <w:proofErr w:type="spellEnd"/>
+            <w:r>
+              <w:rPr>
+                <w:sz w:val="24"/>
+                <w:szCs w:val="24"/>
+              </w:rPr>
+              <w:t xml:space="preserve"> thư </w:t>
+            </w:r>
+            <w:proofErr w:type="spellStart"/>
+            <w:r>
+              <w:rPr>
+                <w:sz w:val="24"/>
+                <w:szCs w:val="24"/>
+              </w:rPr>
+              <w:t>mục</w:t>
+            </w:r>
+            <w:proofErr w:type="spellEnd"/>
+            <w:r>
+              <w:rPr>
+                <w:sz w:val="24"/>
+                <w:szCs w:val="24"/>
+              </w:rPr>
+              <w:t>”</w:t>
             </w:r>
           </w:p>
         </w:tc>
@@ -9328,7 +11524,39 @@
                 <w:sz w:val="24"/>
                 <w:szCs w:val="24"/>
               </w:rPr>
-              <w:t>1.2 Hiển thị overlay “Sửa thư mục”</w:t>
+              <w:t>1.2 Hiển thị overlay “</w:t>
+            </w:r>
+            <w:proofErr w:type="spellStart"/>
+            <w:r>
+              <w:rPr>
+                <w:sz w:val="24"/>
+                <w:szCs w:val="24"/>
+              </w:rPr>
+              <w:t>Sửa</w:t>
+            </w:r>
+            <w:proofErr w:type="spellEnd"/>
+            <w:r>
+              <w:rPr>
+                <w:sz w:val="24"/>
+                <w:szCs w:val="24"/>
+              </w:rPr>
+              <w:t xml:space="preserve"> thư </w:t>
+            </w:r>
+            <w:proofErr w:type="spellStart"/>
+            <w:r>
+              <w:rPr>
+                <w:sz w:val="24"/>
+                <w:szCs w:val="24"/>
+              </w:rPr>
+              <w:t>mục</w:t>
+            </w:r>
+            <w:proofErr w:type="spellEnd"/>
+            <w:r>
+              <w:rPr>
+                <w:sz w:val="24"/>
+                <w:szCs w:val="24"/>
+              </w:rPr>
+              <w:t>”</w:t>
             </w:r>
           </w:p>
         </w:tc>
@@ -9567,7 +11795,55 @@
                 <w:sz w:val="24"/>
                 <w:szCs w:val="24"/>
               </w:rPr>
-              <w:t>2.5 Hiển thị trang thư mục ban đầu.</w:t>
+              <w:t xml:space="preserve">2.5 </w:t>
+            </w:r>
+            <w:proofErr w:type="spellStart"/>
+            <w:r>
+              <w:rPr>
+                <w:sz w:val="24"/>
+                <w:szCs w:val="24"/>
+              </w:rPr>
+              <w:t>Hiển</w:t>
+            </w:r>
+            <w:proofErr w:type="spellEnd"/>
+            <w:r>
+              <w:rPr>
+                <w:sz w:val="24"/>
+                <w:szCs w:val="24"/>
+              </w:rPr>
+              <w:t xml:space="preserve"> thị trang thư </w:t>
+            </w:r>
+            <w:proofErr w:type="spellStart"/>
+            <w:r>
+              <w:rPr>
+                <w:sz w:val="24"/>
+                <w:szCs w:val="24"/>
+              </w:rPr>
+              <w:t>mục</w:t>
+            </w:r>
+            <w:proofErr w:type="spellEnd"/>
+            <w:r>
+              <w:rPr>
+                <w:sz w:val="24"/>
+                <w:szCs w:val="24"/>
+              </w:rPr>
+              <w:t xml:space="preserve"> ban </w:t>
+            </w:r>
+            <w:proofErr w:type="spellStart"/>
+            <w:r>
+              <w:rPr>
+                <w:sz w:val="24"/>
+                <w:szCs w:val="24"/>
+              </w:rPr>
+              <w:t>đầu</w:t>
+            </w:r>
+            <w:proofErr w:type="spellEnd"/>
+            <w:r>
+              <w:rPr>
+                <w:sz w:val="24"/>
+                <w:szCs w:val="24"/>
+              </w:rPr>
+              <w:t>.</w:t>
             </w:r>
           </w:p>
         </w:tc>
@@ -9627,6 +11903,7 @@
                 <w:sz w:val="24"/>
                 <w:szCs w:val="24"/>
               </w:rPr>
+              <w:lastRenderedPageBreak/>
               <w:t>Rule No.</w:t>
             </w:r>
           </w:p>
@@ -9847,7 +12124,6 @@
         <w:pStyle w:val="Heading3"/>
       </w:pPr>
       <w:r>
-        <w:lastRenderedPageBreak/>
         <w:t>UC09: Xóa thư mục</w:t>
       </w:r>
     </w:p>
@@ -10033,8 +12309,17 @@
                 <w:sz w:val="24"/>
                 <w:szCs w:val="24"/>
               </w:rPr>
-              <w:t xml:space="preserve"> thư mục</w:t>
-            </w:r>
+              <w:t xml:space="preserve"> thư </w:t>
+            </w:r>
+            <w:proofErr w:type="spellStart"/>
+            <w:r>
+              <w:rPr>
+                <w:sz w:val="24"/>
+                <w:szCs w:val="24"/>
+              </w:rPr>
+              <w:t>mục</w:t>
+            </w:r>
+            <w:proofErr w:type="spellEnd"/>
           </w:p>
         </w:tc>
       </w:tr>
@@ -10282,14 +12567,71 @@
                 <w:sz w:val="24"/>
                 <w:szCs w:val="24"/>
               </w:rPr>
-              <w:t xml:space="preserve">Thư mục </w:t>
-            </w:r>
-            <w:r>
-              <w:rPr>
-                <w:sz w:val="24"/>
-                <w:szCs w:val="24"/>
-              </w:rPr>
-              <w:t>của người dùng bị xóa khỏi hệ thống</w:t>
+              <w:t xml:space="preserve">Thư </w:t>
+            </w:r>
+            <w:proofErr w:type="spellStart"/>
+            <w:r>
+              <w:rPr>
+                <w:sz w:val="24"/>
+                <w:szCs w:val="24"/>
+              </w:rPr>
+              <w:t>mục</w:t>
+            </w:r>
+            <w:proofErr w:type="spellEnd"/>
+            <w:r>
+              <w:rPr>
+                <w:sz w:val="24"/>
+                <w:szCs w:val="24"/>
+              </w:rPr>
+              <w:t xml:space="preserve"> </w:t>
+            </w:r>
+            <w:proofErr w:type="spellStart"/>
+            <w:r>
+              <w:rPr>
+                <w:sz w:val="24"/>
+                <w:szCs w:val="24"/>
+              </w:rPr>
+              <w:t>của</w:t>
+            </w:r>
+            <w:proofErr w:type="spellEnd"/>
+            <w:r>
+              <w:rPr>
+                <w:sz w:val="24"/>
+                <w:szCs w:val="24"/>
+              </w:rPr>
+              <w:t xml:space="preserve"> </w:t>
+            </w:r>
+            <w:proofErr w:type="spellStart"/>
+            <w:r>
+              <w:rPr>
+                <w:sz w:val="24"/>
+                <w:szCs w:val="24"/>
+              </w:rPr>
+              <w:t>người</w:t>
+            </w:r>
+            <w:proofErr w:type="spellEnd"/>
+            <w:r>
+              <w:rPr>
+                <w:sz w:val="24"/>
+                <w:szCs w:val="24"/>
+              </w:rPr>
+              <w:t xml:space="preserve"> </w:t>
+            </w:r>
+            <w:proofErr w:type="spellStart"/>
+            <w:r>
+              <w:rPr>
+                <w:sz w:val="24"/>
+                <w:szCs w:val="24"/>
+              </w:rPr>
+              <w:t>dùng</w:t>
+            </w:r>
+            <w:proofErr w:type="spellEnd"/>
+            <w:r>
+              <w:rPr>
+                <w:sz w:val="24"/>
+                <w:szCs w:val="24"/>
+              </w:rPr>
+              <w:t xml:space="preserve"> bị xóa khỏi hệ thống</w:t>
             </w:r>
             <w:r>
               <w:rPr>
@@ -10431,8 +12773,81 @@
                 <w:sz w:val="24"/>
                 <w:szCs w:val="24"/>
               </w:rPr>
-              <w:t>Người dùng thực hiện sửa đổi thư mục</w:t>
-            </w:r>
+              <w:t xml:space="preserve">Người dùng </w:t>
+            </w:r>
+            <w:proofErr w:type="spellStart"/>
+            <w:r>
+              <w:rPr>
+                <w:sz w:val="24"/>
+                <w:szCs w:val="24"/>
+              </w:rPr>
+              <w:t>thực</w:t>
+            </w:r>
+            <w:proofErr w:type="spellEnd"/>
+            <w:r>
+              <w:rPr>
+                <w:sz w:val="24"/>
+                <w:szCs w:val="24"/>
+              </w:rPr>
+              <w:t xml:space="preserve"> </w:t>
+            </w:r>
+            <w:proofErr w:type="spellStart"/>
+            <w:r>
+              <w:rPr>
+                <w:sz w:val="24"/>
+                <w:szCs w:val="24"/>
+              </w:rPr>
+              <w:t>hiện</w:t>
+            </w:r>
+            <w:proofErr w:type="spellEnd"/>
+            <w:r>
+              <w:rPr>
+                <w:sz w:val="24"/>
+                <w:szCs w:val="24"/>
+              </w:rPr>
+              <w:t xml:space="preserve"> </w:t>
+            </w:r>
+            <w:proofErr w:type="spellStart"/>
+            <w:r>
+              <w:rPr>
+                <w:sz w:val="24"/>
+                <w:szCs w:val="24"/>
+              </w:rPr>
+              <w:t>sửa</w:t>
+            </w:r>
+            <w:proofErr w:type="spellEnd"/>
+            <w:r>
+              <w:rPr>
+                <w:sz w:val="24"/>
+                <w:szCs w:val="24"/>
+              </w:rPr>
+              <w:t xml:space="preserve"> </w:t>
+            </w:r>
+            <w:proofErr w:type="spellStart"/>
+            <w:r>
+              <w:rPr>
+                <w:sz w:val="24"/>
+                <w:szCs w:val="24"/>
+              </w:rPr>
+              <w:t>đổi</w:t>
+            </w:r>
+            <w:proofErr w:type="spellEnd"/>
+            <w:r>
+              <w:rPr>
+                <w:sz w:val="24"/>
+                <w:szCs w:val="24"/>
+              </w:rPr>
+              <w:t xml:space="preserve"> thư </w:t>
+            </w:r>
+            <w:proofErr w:type="spellStart"/>
+            <w:r>
+              <w:rPr>
+                <w:sz w:val="24"/>
+                <w:szCs w:val="24"/>
+              </w:rPr>
+              <w:t>mục</w:t>
+            </w:r>
+            <w:proofErr w:type="spellEnd"/>
           </w:p>
         </w:tc>
         <w:tc>
@@ -10466,7 +12881,23 @@
                 <w:sz w:val="24"/>
                 <w:szCs w:val="24"/>
               </w:rPr>
-              <w:t xml:space="preserve"> thư mục”</w:t>
+              <w:t xml:space="preserve"> thư </w:t>
+            </w:r>
+            <w:proofErr w:type="spellStart"/>
+            <w:r>
+              <w:rPr>
+                <w:sz w:val="24"/>
+                <w:szCs w:val="24"/>
+              </w:rPr>
+              <w:t>mục</w:t>
+            </w:r>
+            <w:proofErr w:type="spellEnd"/>
+            <w:r>
+              <w:rPr>
+                <w:sz w:val="24"/>
+                <w:szCs w:val="24"/>
+              </w:rPr>
+              <w:t>”</w:t>
             </w:r>
           </w:p>
         </w:tc>
@@ -10494,7 +12925,23 @@
                 <w:sz w:val="24"/>
                 <w:szCs w:val="24"/>
               </w:rPr>
-              <w:t xml:space="preserve"> thư mục”</w:t>
+              <w:t xml:space="preserve"> thư </w:t>
+            </w:r>
+            <w:proofErr w:type="spellStart"/>
+            <w:r>
+              <w:rPr>
+                <w:sz w:val="24"/>
+                <w:szCs w:val="24"/>
+              </w:rPr>
+              <w:t>mục</w:t>
+            </w:r>
+            <w:proofErr w:type="spellEnd"/>
+            <w:r>
+              <w:rPr>
+                <w:sz w:val="24"/>
+                <w:szCs w:val="24"/>
+              </w:rPr>
+              <w:t>”</w:t>
             </w:r>
           </w:p>
         </w:tc>
@@ -11088,6 +13535,7 @@
                 <w:sz w:val="24"/>
                 <w:szCs w:val="24"/>
               </w:rPr>
+              <w:lastRenderedPageBreak/>
               <w:t>Actor</w:t>
             </w:r>
           </w:p>
@@ -11154,7 +13602,23 @@
                 <w:sz w:val="24"/>
                 <w:szCs w:val="24"/>
               </w:rPr>
-              <w:t>Người dùng chọn “Lớp” trong combobox “Tạo” ở phần đầu trang.</w:t>
+              <w:t xml:space="preserve">Người dùng chọn “Lớp” trong </w:t>
+            </w:r>
+            <w:proofErr w:type="spellStart"/>
+            <w:r>
+              <w:rPr>
+                <w:sz w:val="24"/>
+                <w:szCs w:val="24"/>
+              </w:rPr>
+              <w:t>combobox</w:t>
+            </w:r>
+            <w:proofErr w:type="spellEnd"/>
+            <w:r>
+              <w:rPr>
+                <w:sz w:val="24"/>
+                <w:szCs w:val="24"/>
+              </w:rPr>
+              <w:t xml:space="preserve"> “Tạo” ở phần đầu trang.</w:t>
             </w:r>
           </w:p>
         </w:tc>
@@ -11375,7 +13839,27 @@
                 <w:szCs w:val="24"/>
                 <w:shd w:val="clear" w:color="auto" w:fill="FFFFFF"/>
               </w:rPr>
-              <w:t>rong combobox "Tạo" ở phần đầu trang.</w:t>
+              <w:t xml:space="preserve">rong </w:t>
+            </w:r>
+            <w:proofErr w:type="spellStart"/>
+            <w:r>
+              <w:rPr>
+                <w:color w:val="24292F"/>
+                <w:sz w:val="24"/>
+                <w:szCs w:val="24"/>
+                <w:shd w:val="clear" w:color="auto" w:fill="FFFFFF"/>
+              </w:rPr>
+              <w:t>combobox</w:t>
+            </w:r>
+            <w:proofErr w:type="spellEnd"/>
+            <w:r>
+              <w:rPr>
+                <w:color w:val="24292F"/>
+                <w:sz w:val="24"/>
+                <w:szCs w:val="24"/>
+                <w:shd w:val="clear" w:color="auto" w:fill="FFFFFF"/>
+              </w:rPr>
+              <w:t xml:space="preserve"> "Tạo" ở phần đầu trang.</w:t>
             </w:r>
           </w:p>
         </w:tc>
@@ -11419,7 +13903,6 @@
                 <w:sz w:val="24"/>
                 <w:szCs w:val="24"/>
               </w:rPr>
-              <w:lastRenderedPageBreak/>
               <w:t>3. Nhập các thông tin gồm tên lớp, mô tả, tên trường.</w:t>
             </w:r>
           </w:p>
@@ -12356,7 +14839,23 @@
                 <w:sz w:val="24"/>
                 <w:szCs w:val="24"/>
               </w:rPr>
-              <w:t>1.1 Từ “Thư viện của bạn”, người dùng chọn lớp học trong combobox “Lớp học” ở trang chủ.</w:t>
+              <w:t xml:space="preserve">1.1 Từ “Thư viện của bạn”, người dùng chọn lớp học trong </w:t>
+            </w:r>
+            <w:proofErr w:type="spellStart"/>
+            <w:r>
+              <w:rPr>
+                <w:sz w:val="24"/>
+                <w:szCs w:val="24"/>
+              </w:rPr>
+              <w:t>combobox</w:t>
+            </w:r>
+            <w:proofErr w:type="spellEnd"/>
+            <w:r>
+              <w:rPr>
+                <w:sz w:val="24"/>
+                <w:szCs w:val="24"/>
+              </w:rPr>
+              <w:t xml:space="preserve"> “Lớp học” ở trang chủ.</w:t>
             </w:r>
           </w:p>
         </w:tc>
@@ -12563,6 +15062,7 @@
                 <w:noProof/>
                 <w:sz w:val="24"/>
                 <w:szCs w:val="24"/>
+                <w:lang w:val="vi-VN" w:eastAsia="vi-VN"/>
               </w:rPr>
               <w:drawing>
                 <wp:inline distT="0" distB="0" distL="0" distR="0" wp14:anchorId="42C2363B" wp14:editId="2FA73FC4">
@@ -12582,7 +15082,7 @@
                           </pic:cNvPicPr>
                         </pic:nvPicPr>
                         <pic:blipFill>
-                          <a:blip r:embed="rId7">
+                          <a:blip r:embed="rId8">
                             <a:extLst>
                               <a:ext uri="{28A0092B-C50C-407E-A947-70E740481C1C}">
                                 <a14:useLocalDpi xmlns:a14="http://schemas.microsoft.com/office/drawing/2010/main" val="0"/>
@@ -12699,7 +15199,6 @@
                 <w:sz w:val="24"/>
                 <w:szCs w:val="24"/>
               </w:rPr>
-              <w:lastRenderedPageBreak/>
               <w:t>Rule No.</w:t>
             </w:r>
           </w:p>
@@ -13812,6 +16311,7 @@
       <w:r>
         <w:rPr>
           <w:noProof/>
+          <w:lang w:val="vi-VN" w:eastAsia="vi-VN"/>
         </w:rPr>
         <w:lastRenderedPageBreak/>
         <w:drawing>
@@ -13832,7 +16332,7 @@
                     </pic:cNvPicPr>
                   </pic:nvPicPr>
                   <pic:blipFill>
-                    <a:blip r:embed="rId8">
+                    <a:blip r:embed="rId9">
                       <a:extLst>
                         <a:ext uri="{28A0092B-C50C-407E-A947-70E740481C1C}">
                           <a14:useLocalDpi xmlns:a14="http://schemas.microsoft.com/office/drawing/2010/main" val="0"/>
@@ -13866,6 +16366,7 @@
       <w:r>
         <w:rPr>
           <w:noProof/>
+          <w:lang w:val="vi-VN" w:eastAsia="vi-VN"/>
         </w:rPr>
         <w:drawing>
           <wp:inline distT="0" distB="0" distL="0" distR="0" wp14:anchorId="114CB66B" wp14:editId="45F4D373">
@@ -13885,7 +16386,7 @@
                     </pic:cNvPicPr>
                   </pic:nvPicPr>
                   <pic:blipFill>
-                    <a:blip r:embed="rId9">
+                    <a:blip r:embed="rId10">
                       <a:extLst>
                         <a:ext uri="{28A0092B-C50C-407E-A947-70E740481C1C}">
                           <a14:useLocalDpi xmlns:a14="http://schemas.microsoft.com/office/drawing/2010/main" val="0"/>
@@ -13957,66 +16458,13 @@
       <w:r>
         <w:rPr>
           <w:noProof/>
+          <w:lang w:val="vi-VN" w:eastAsia="vi-VN"/>
         </w:rPr>
         <w:drawing>
           <wp:inline distT="0" distB="0" distL="0" distR="0" wp14:anchorId="10E8BF3E" wp14:editId="4BFD65CB">
             <wp:extent cx="5763429" cy="4391638"/>
             <wp:effectExtent l="0" t="0" r="8890" b="9525"/>
             <wp:docPr id="9" name="Picture 9"/>
-            <wp:cNvGraphicFramePr>
-              <a:graphicFrameLocks xmlns:a="http://schemas.openxmlformats.org/drawingml/2006/main" noChangeAspect="1"/>
-            </wp:cNvGraphicFramePr>
-            <a:graphic xmlns:a="http://schemas.openxmlformats.org/drawingml/2006/main">
-              <a:graphicData uri="http://schemas.openxmlformats.org/drawingml/2006/picture">
-                <pic:pic xmlns:pic="http://schemas.openxmlformats.org/drawingml/2006/picture">
-                  <pic:nvPicPr>
-                    <pic:cNvPr id="1" name=""/>
-                    <pic:cNvPicPr/>
-                  </pic:nvPicPr>
-                  <pic:blipFill>
-                    <a:blip r:embed="rId10"/>
-                    <a:stretch>
-                      <a:fillRect/>
-                    </a:stretch>
-                  </pic:blipFill>
-                  <pic:spPr>
-                    <a:xfrm>
-                      <a:off x="0" y="0"/>
-                      <a:ext cx="5763429" cy="4391638"/>
-                    </a:xfrm>
-                    <a:prstGeom prst="rect">
-                      <a:avLst/>
-                    </a:prstGeom>
-                  </pic:spPr>
-                </pic:pic>
-              </a:graphicData>
-            </a:graphic>
-          </wp:inline>
-        </w:drawing>
-      </w:r>
-    </w:p>
-    <w:p>
-      <w:pPr>
-        <w:pStyle w:val="Heading2"/>
-      </w:pPr>
-      <w:r>
-        <w:t>SC: Tạo thư mục</w:t>
-      </w:r>
-    </w:p>
-    <w:p>
-      <w:pPr>
-        <w:ind w:firstLine="0"/>
-        <w:jc w:val="center"/>
-      </w:pPr>
-      <w:r>
-        <w:rPr>
-          <w:noProof/>
-        </w:rPr>
-        <w:drawing>
-          <wp:inline distT="0" distB="0" distL="0" distR="0" wp14:anchorId="26129A31" wp14:editId="146406A3">
-            <wp:extent cx="5943600" cy="2451735"/>
-            <wp:effectExtent l="0" t="0" r="0" b="5715"/>
-            <wp:docPr id="10" name="Picture 10"/>
             <wp:cNvGraphicFramePr>
               <a:graphicFrameLocks xmlns:a="http://schemas.openxmlformats.org/drawingml/2006/main" noChangeAspect="1"/>
             </wp:cNvGraphicFramePr>
@@ -14036,6 +16484,61 @@
                   <pic:spPr>
                     <a:xfrm>
                       <a:off x="0" y="0"/>
+                      <a:ext cx="5763429" cy="4391638"/>
+                    </a:xfrm>
+                    <a:prstGeom prst="rect">
+                      <a:avLst/>
+                    </a:prstGeom>
+                  </pic:spPr>
+                </pic:pic>
+              </a:graphicData>
+            </a:graphic>
+          </wp:inline>
+        </w:drawing>
+      </w:r>
+    </w:p>
+    <w:p>
+      <w:pPr>
+        <w:pStyle w:val="Heading2"/>
+      </w:pPr>
+      <w:r>
+        <w:t>SC: Tạo thư mục</w:t>
+      </w:r>
+    </w:p>
+    <w:p>
+      <w:pPr>
+        <w:ind w:firstLine="0"/>
+        <w:jc w:val="center"/>
+      </w:pPr>
+      <w:r>
+        <w:rPr>
+          <w:noProof/>
+          <w:lang w:val="vi-VN" w:eastAsia="vi-VN"/>
+        </w:rPr>
+        <w:drawing>
+          <wp:inline distT="0" distB="0" distL="0" distR="0" wp14:anchorId="26129A31" wp14:editId="146406A3">
+            <wp:extent cx="5943600" cy="2451735"/>
+            <wp:effectExtent l="0" t="0" r="0" b="5715"/>
+            <wp:docPr id="10" name="Picture 10"/>
+            <wp:cNvGraphicFramePr>
+              <a:graphicFrameLocks xmlns:a="http://schemas.openxmlformats.org/drawingml/2006/main" noChangeAspect="1"/>
+            </wp:cNvGraphicFramePr>
+            <a:graphic xmlns:a="http://schemas.openxmlformats.org/drawingml/2006/main">
+              <a:graphicData uri="http://schemas.openxmlformats.org/drawingml/2006/picture">
+                <pic:pic xmlns:pic="http://schemas.openxmlformats.org/drawingml/2006/picture">
+                  <pic:nvPicPr>
+                    <pic:cNvPr id="1" name=""/>
+                    <pic:cNvPicPr/>
+                  </pic:nvPicPr>
+                  <pic:blipFill>
+                    <a:blip r:embed="rId12"/>
+                    <a:stretch>
+                      <a:fillRect/>
+                    </a:stretch>
+                  </pic:blipFill>
+                  <pic:spPr>
+                    <a:xfrm>
+                      <a:off x="0" y="0"/>
                       <a:ext cx="5943600" cy="2451735"/>
                     </a:xfrm>
                     <a:prstGeom prst="rect">
@@ -14062,6 +16565,7 @@
       <w:r>
         <w:rPr>
           <w:noProof/>
+          <w:lang w:val="vi-VN" w:eastAsia="vi-VN"/>
         </w:rPr>
         <w:drawing>
           <wp:inline distT="0" distB="0" distL="0" distR="0" wp14:anchorId="3E45FCDF" wp14:editId="1E02D978">
@@ -14079,7 +16583,7 @@
                     <pic:cNvPicPr/>
                   </pic:nvPicPr>
                   <pic:blipFill>
-                    <a:blip r:embed="rId12">
+                    <a:blip r:embed="rId13">
                       <a:extLst>
                         <a:ext uri="{28A0092B-C50C-407E-A947-70E740481C1C}">
                           <a14:useLocalDpi xmlns:a14="http://schemas.microsoft.com/office/drawing/2010/main" val="0"/>
@@ -14121,6 +16625,7 @@
       <w:r>
         <w:rPr>
           <w:noProof/>
+          <w:lang w:val="vi-VN" w:eastAsia="vi-VN"/>
         </w:rPr>
         <w:drawing>
           <wp:inline distT="0" distB="0" distL="0" distR="0" wp14:anchorId="2907A5ED" wp14:editId="67448284">
@@ -14138,7 +16643,7 @@
                     <pic:cNvPicPr/>
                   </pic:nvPicPr>
                   <pic:blipFill rotWithShape="1">
-                    <a:blip r:embed="rId13"/>
+                    <a:blip r:embed="rId14"/>
                     <a:srcRect l="8403" t="21146" r="7906" b="28742"/>
                     <a:stretch/>
                   </pic:blipFill>
@@ -14165,8 +16670,6 @@
           </wp:inline>
         </w:drawing>
       </w:r>
-      <w:bookmarkStart w:id="0" w:name="_GoBack"/>
-      <w:bookmarkEnd w:id="0"/>
     </w:p>
     <w:p>
       <w:pPr>
@@ -14184,6 +16687,7 @@
       <w:r>
         <w:rPr>
           <w:noProof/>
+          <w:lang w:val="vi-VN" w:eastAsia="vi-VN"/>
         </w:rPr>
         <w:drawing>
           <wp:inline distT="0" distB="0" distL="0" distR="0" wp14:anchorId="6E5D9DFE" wp14:editId="18830B78">
@@ -14201,7 +16705,7 @@
                     <pic:cNvPicPr/>
                   </pic:nvPicPr>
                   <pic:blipFill>
-                    <a:blip r:embed="rId14"/>
+                    <a:blip r:embed="rId15"/>
                     <a:stretch>
                       <a:fillRect/>
                     </a:stretch>
@@ -14235,6 +16739,7 @@
       <w:r>
         <w:rPr>
           <w:noProof/>
+          <w:lang w:val="vi-VN" w:eastAsia="vi-VN"/>
         </w:rPr>
         <w:drawing>
           <wp:inline distT="0" distB="0" distL="0" distR="0" wp14:anchorId="765BA72C" wp14:editId="3529461C">
@@ -14252,7 +16757,7 @@
                     <pic:cNvPicPr/>
                   </pic:nvPicPr>
                   <pic:blipFill>
-                    <a:blip r:embed="rId15">
+                    <a:blip r:embed="rId16">
                       <a:extLst>
                         <a:ext uri="{28A0092B-C50C-407E-A947-70E740481C1C}">
                           <a14:useLocalDpi xmlns:a14="http://schemas.microsoft.com/office/drawing/2010/main" val="0"/>
@@ -14295,6 +16800,7 @@
       <w:r>
         <w:rPr>
           <w:noProof/>
+          <w:lang w:val="vi-VN" w:eastAsia="vi-VN"/>
         </w:rPr>
         <w:drawing>
           <wp:inline distT="0" distB="0" distL="0" distR="0" wp14:anchorId="0B737538" wp14:editId="67649F09">
@@ -14312,7 +16818,7 @@
                     <pic:cNvPicPr/>
                   </pic:nvPicPr>
                   <pic:blipFill>
-                    <a:blip r:embed="rId16"/>
+                    <a:blip r:embed="rId17"/>
                     <a:stretch>
                       <a:fillRect/>
                     </a:stretch>
@@ -15797,7 +18303,7 @@
   <w:style w:type="paragraph" w:default="1" w:styleId="Normal">
     <w:name w:val="Normal"/>
     <w:qFormat/>
-    <w:rsid w:val="00E33190"/>
+    <w:rsid w:val="00855636"/>
     <w:pPr>
       <w:spacing w:before="60" w:after="60"/>
       <w:ind w:firstLine="567"/>
@@ -15882,7 +18388,6 @@
   <w:style w:type="character" w:default="1" w:styleId="DefaultParagraphFont">
     <w:name w:val="Default Paragraph Font"/>
     <w:uiPriority w:val="1"/>
-    <w:semiHidden/>
     <w:unhideWhenUsed/>
   </w:style>
   <w:style w:type="table" w:default="1" w:styleId="TableNormal">
@@ -16299,7 +18804,7 @@
 </file>
 
 <file path=customXml/itemProps1.xml><?xml version="1.0" encoding="utf-8"?>
-<ds:datastoreItem xmlns:ds="http://schemas.openxmlformats.org/officeDocument/2006/customXml" ds:itemID="{2B7BEB82-8CF5-443F-8754-2E2357072D24}">
+<ds:datastoreItem xmlns:ds="http://schemas.openxmlformats.org/officeDocument/2006/customXml" ds:itemID="{99241D6F-7065-435B-AA96-9669AEDA8A34}">
   <ds:schemaRefs>
     <ds:schemaRef ds:uri="http://schemas.openxmlformats.org/officeDocument/2006/bibliography"/>
   </ds:schemaRefs>

</xml_diff>

<commit_message>
Chức năng tạo học phần
</commit_message>
<xml_diff>
--- a/document/SRS_v1.0.docx
+++ b/document/SRS_v1.0.docx
@@ -2228,7 +2228,6 @@
         <w:pStyle w:val="Heading2"/>
       </w:pPr>
       <w:r>
-        <w:lastRenderedPageBreak/>
         <w:t>Người dùng và mô tả use-case</w:t>
       </w:r>
     </w:p>
@@ -2242,60 +2241,57 @@
     </w:p>
     <w:p>
       <w:pPr>
+        <w:ind w:firstLine="0"/>
         <w:jc w:val="center"/>
+        <w:rPr>
+          <w:noProof/>
+        </w:rPr>
       </w:pPr>
       <w:r>
         <w:rPr>
           <w:noProof/>
         </w:rPr>
-        <w:drawing>
-          <wp:inline distT="0" distB="0" distL="0" distR="0" wp14:anchorId="6D50430F" wp14:editId="3B298438">
-            <wp:extent cx="4846320" cy="6202680"/>
-            <wp:effectExtent l="0" t="0" r="0" b="7620"/>
-            <wp:docPr id="1" name="Picture 1" descr="C:\Users\ADMiN\Downloads\usecase_diagram.png"/>
-            <wp:cNvGraphicFramePr>
-              <a:graphicFrameLocks xmlns:a="http://schemas.openxmlformats.org/drawingml/2006/main" noChangeAspect="1"/>
-            </wp:cNvGraphicFramePr>
-            <a:graphic xmlns:a="http://schemas.openxmlformats.org/drawingml/2006/main">
-              <a:graphicData uri="http://schemas.openxmlformats.org/drawingml/2006/picture">
-                <pic:pic xmlns:pic="http://schemas.openxmlformats.org/drawingml/2006/picture">
-                  <pic:nvPicPr>
-                    <pic:cNvPr id="0" name="Picture 1" descr="C:\Users\ADMiN\Downloads\usecase_diagram.png"/>
-                    <pic:cNvPicPr>
-                      <a:picLocks noChangeAspect="1" noChangeArrowheads="1"/>
-                    </pic:cNvPicPr>
-                  </pic:nvPicPr>
-                  <pic:blipFill>
-                    <a:blip r:embed="rId6">
-                      <a:extLst>
-                        <a:ext uri="{28A0092B-C50C-407E-A947-70E740481C1C}">
-                          <a14:useLocalDpi xmlns:a14="http://schemas.microsoft.com/office/drawing/2010/main" val="0"/>
-                        </a:ext>
-                      </a:extLst>
-                    </a:blip>
-                    <a:srcRect/>
-                    <a:stretch>
-                      <a:fillRect/>
-                    </a:stretch>
-                  </pic:blipFill>
-                  <pic:spPr bwMode="auto">
-                    <a:xfrm>
-                      <a:off x="0" y="0"/>
-                      <a:ext cx="4846320" cy="6202680"/>
-                    </a:xfrm>
-                    <a:prstGeom prst="rect">
-                      <a:avLst/>
-                    </a:prstGeom>
-                    <a:noFill/>
-                    <a:ln>
-                      <a:noFill/>
-                    </a:ln>
-                  </pic:spPr>
-                </pic:pic>
-              </a:graphicData>
-            </a:graphic>
-          </wp:inline>
-        </w:drawing>
+        <w:pict w14:anchorId="73EF9B03">
+          <v:shapetype id="_x0000_t75" coordsize="21600,21600" o:spt="75" o:preferrelative="t" path="m@4@5l@4@11@9@11@9@5xe" filled="f" stroked="f">
+            <v:stroke joinstyle="miter"/>
+            <v:formulas>
+              <v:f eqn="if lineDrawn pixelLineWidth 0"/>
+              <v:f eqn="sum @0 1 0"/>
+              <v:f eqn="sum 0 0 @1"/>
+              <v:f eqn="prod @2 1 2"/>
+              <v:f eqn="prod @3 21600 pixelWidth"/>
+              <v:f eqn="prod @3 21600 pixelHeight"/>
+              <v:f eqn="sum @0 0 1"/>
+              <v:f eqn="prod @6 1 2"/>
+              <v:f eqn="prod @7 21600 pixelWidth"/>
+              <v:f eqn="sum @8 21600 0"/>
+              <v:f eqn="prod @7 21600 pixelHeight"/>
+              <v:f eqn="sum @10 21600 0"/>
+            </v:formulas>
+            <v:path o:extrusionok="f" gradientshapeok="t" o:connecttype="rect"/>
+            <o:lock v:ext="edit" aspectratio="t"/>
+          </v:shapetype>
+          <v:shape id="_x0000_i1025" type="#_x0000_t75" style="width:467.4pt;height:355.8pt">
+            <v:imagedata r:id="rId6" o:title="usecase_diagram-Teacher"/>
+          </v:shape>
+        </w:pict>
+      </w:r>
+    </w:p>
+    <w:p>
+      <w:pPr>
+        <w:ind w:firstLine="0"/>
+        <w:jc w:val="center"/>
+      </w:pPr>
+      <w:r>
+        <w:rPr>
+          <w:noProof/>
+        </w:rPr>
+        <w:lastRenderedPageBreak/>
+        <w:pict w14:anchorId="52B112C3">
+          <v:shape id="_x0000_i1026" type="#_x0000_t75" style="width:467.4pt;height:286.2pt">
+            <v:imagedata r:id="rId7" o:title="usecase_diagram-Student"/>
+          </v:shape>
+        </w:pict>
       </w:r>
     </w:p>
     <w:p>
@@ -2479,7 +2475,6 @@
         <w:pStyle w:val="Heading3"/>
       </w:pPr>
       <w:r>
-        <w:lastRenderedPageBreak/>
         <w:t>Mô tả use-case</w:t>
       </w:r>
     </w:p>
@@ -2642,6 +2637,386 @@
                 <w:szCs w:val="24"/>
               </w:rPr>
             </w:pPr>
+          </w:p>
+        </w:tc>
+        <w:tc>
+          <w:tcPr>
+            <w:tcW w:w="1832" w:type="dxa"/>
+            <w:shd w:val="clear" w:color="auto" w:fill="D9E2F3" w:themeFill="accent1" w:themeFillTint="33"/>
+          </w:tcPr>
+          <w:p>
+            <w:pPr>
+              <w:ind w:firstLine="0"/>
+              <w:rPr>
+                <w:sz w:val="24"/>
+                <w:szCs w:val="24"/>
+              </w:rPr>
+            </w:pPr>
+            <w:r>
+              <w:rPr>
+                <w:sz w:val="24"/>
+                <w:szCs w:val="24"/>
+              </w:rPr>
+              <w:t>Đăng nhập</w:t>
+            </w:r>
+          </w:p>
+        </w:tc>
+        <w:tc>
+          <w:tcPr>
+            <w:tcW w:w="6094" w:type="dxa"/>
+            <w:shd w:val="clear" w:color="auto" w:fill="D9E2F3" w:themeFill="accent1" w:themeFillTint="33"/>
+          </w:tcPr>
+          <w:p>
+            <w:pPr>
+              <w:ind w:firstLine="0"/>
+              <w:rPr>
+                <w:sz w:val="24"/>
+                <w:szCs w:val="24"/>
+              </w:rPr>
+            </w:pPr>
+          </w:p>
+        </w:tc>
+      </w:tr>
+      <w:tr>
+        <w:tc>
+          <w:tcPr>
+            <w:tcW w:w="456" w:type="dxa"/>
+            <w:shd w:val="clear" w:color="auto" w:fill="D9E2F3" w:themeFill="accent1" w:themeFillTint="33"/>
+          </w:tcPr>
+          <w:p>
+            <w:pPr>
+              <w:ind w:firstLine="0"/>
+              <w:rPr>
+                <w:sz w:val="24"/>
+                <w:szCs w:val="24"/>
+              </w:rPr>
+            </w:pPr>
+            <w:r>
+              <w:rPr>
+                <w:sz w:val="24"/>
+                <w:szCs w:val="24"/>
+              </w:rPr>
+              <w:t>2</w:t>
+            </w:r>
+          </w:p>
+        </w:tc>
+        <w:tc>
+          <w:tcPr>
+            <w:tcW w:w="968" w:type="dxa"/>
+            <w:shd w:val="clear" w:color="auto" w:fill="D9E2F3" w:themeFill="accent1" w:themeFillTint="33"/>
+          </w:tcPr>
+          <w:p>
+            <w:pPr>
+              <w:ind w:firstLine="0"/>
+              <w:rPr>
+                <w:sz w:val="24"/>
+                <w:szCs w:val="24"/>
+              </w:rPr>
+            </w:pPr>
+          </w:p>
+        </w:tc>
+        <w:tc>
+          <w:tcPr>
+            <w:tcW w:w="1832" w:type="dxa"/>
+            <w:shd w:val="clear" w:color="auto" w:fill="D9E2F3" w:themeFill="accent1" w:themeFillTint="33"/>
+          </w:tcPr>
+          <w:p>
+            <w:pPr>
+              <w:ind w:firstLine="0"/>
+              <w:rPr>
+                <w:sz w:val="24"/>
+                <w:szCs w:val="24"/>
+              </w:rPr>
+            </w:pPr>
+            <w:r>
+              <w:rPr>
+                <w:sz w:val="24"/>
+                <w:szCs w:val="24"/>
+              </w:rPr>
+              <w:t>Đăng ký</w:t>
+            </w:r>
+          </w:p>
+        </w:tc>
+        <w:tc>
+          <w:tcPr>
+            <w:tcW w:w="6094" w:type="dxa"/>
+            <w:shd w:val="clear" w:color="auto" w:fill="D9E2F3" w:themeFill="accent1" w:themeFillTint="33"/>
+          </w:tcPr>
+          <w:p>
+            <w:pPr>
+              <w:ind w:firstLine="0"/>
+              <w:rPr>
+                <w:sz w:val="24"/>
+                <w:szCs w:val="24"/>
+              </w:rPr>
+            </w:pPr>
+          </w:p>
+        </w:tc>
+      </w:tr>
+      <w:tr>
+        <w:tc>
+          <w:tcPr>
+            <w:tcW w:w="456" w:type="dxa"/>
+            <w:shd w:val="clear" w:color="auto" w:fill="D9E2F3" w:themeFill="accent1" w:themeFillTint="33"/>
+          </w:tcPr>
+          <w:p>
+            <w:pPr>
+              <w:ind w:firstLine="0"/>
+              <w:rPr>
+                <w:sz w:val="24"/>
+                <w:szCs w:val="24"/>
+              </w:rPr>
+            </w:pPr>
+            <w:r>
+              <w:rPr>
+                <w:sz w:val="24"/>
+                <w:szCs w:val="24"/>
+              </w:rPr>
+              <w:t>3</w:t>
+            </w:r>
+          </w:p>
+        </w:tc>
+        <w:tc>
+          <w:tcPr>
+            <w:tcW w:w="968" w:type="dxa"/>
+            <w:shd w:val="clear" w:color="auto" w:fill="D9E2F3" w:themeFill="accent1" w:themeFillTint="33"/>
+          </w:tcPr>
+          <w:p>
+            <w:pPr>
+              <w:ind w:firstLine="0"/>
+              <w:rPr>
+                <w:sz w:val="24"/>
+                <w:szCs w:val="24"/>
+              </w:rPr>
+            </w:pPr>
+          </w:p>
+        </w:tc>
+        <w:tc>
+          <w:tcPr>
+            <w:tcW w:w="1832" w:type="dxa"/>
+            <w:shd w:val="clear" w:color="auto" w:fill="D9E2F3" w:themeFill="accent1" w:themeFillTint="33"/>
+          </w:tcPr>
+          <w:p>
+            <w:pPr>
+              <w:ind w:firstLine="0"/>
+              <w:rPr>
+                <w:sz w:val="24"/>
+                <w:szCs w:val="24"/>
+              </w:rPr>
+            </w:pPr>
+            <w:r>
+              <w:rPr>
+                <w:sz w:val="24"/>
+                <w:szCs w:val="24"/>
+              </w:rPr>
+              <w:t>Đăng xuất</w:t>
+            </w:r>
+          </w:p>
+        </w:tc>
+        <w:tc>
+          <w:tcPr>
+            <w:tcW w:w="6094" w:type="dxa"/>
+            <w:shd w:val="clear" w:color="auto" w:fill="D9E2F3" w:themeFill="accent1" w:themeFillTint="33"/>
+          </w:tcPr>
+          <w:p>
+            <w:pPr>
+              <w:ind w:firstLine="0"/>
+              <w:rPr>
+                <w:sz w:val="24"/>
+                <w:szCs w:val="24"/>
+              </w:rPr>
+            </w:pPr>
+          </w:p>
+        </w:tc>
+      </w:tr>
+      <w:tr>
+        <w:tc>
+          <w:tcPr>
+            <w:tcW w:w="456" w:type="dxa"/>
+            <w:shd w:val="clear" w:color="auto" w:fill="D9E2F3" w:themeFill="accent1" w:themeFillTint="33"/>
+          </w:tcPr>
+          <w:p>
+            <w:pPr>
+              <w:ind w:firstLine="0"/>
+              <w:rPr>
+                <w:sz w:val="24"/>
+                <w:szCs w:val="24"/>
+              </w:rPr>
+            </w:pPr>
+            <w:r>
+              <w:rPr>
+                <w:sz w:val="24"/>
+                <w:szCs w:val="24"/>
+              </w:rPr>
+              <w:t>4</w:t>
+            </w:r>
+          </w:p>
+        </w:tc>
+        <w:tc>
+          <w:tcPr>
+            <w:tcW w:w="968" w:type="dxa"/>
+            <w:shd w:val="clear" w:color="auto" w:fill="D9E2F3" w:themeFill="accent1" w:themeFillTint="33"/>
+          </w:tcPr>
+          <w:p>
+            <w:pPr>
+              <w:ind w:firstLine="0"/>
+              <w:rPr>
+                <w:sz w:val="24"/>
+                <w:szCs w:val="24"/>
+              </w:rPr>
+            </w:pPr>
+          </w:p>
+        </w:tc>
+        <w:tc>
+          <w:tcPr>
+            <w:tcW w:w="1832" w:type="dxa"/>
+            <w:shd w:val="clear" w:color="auto" w:fill="D9E2F3" w:themeFill="accent1" w:themeFillTint="33"/>
+          </w:tcPr>
+          <w:p>
+            <w:pPr>
+              <w:ind w:firstLine="0"/>
+              <w:rPr>
+                <w:sz w:val="24"/>
+                <w:szCs w:val="24"/>
+              </w:rPr>
+            </w:pPr>
+            <w:r>
+              <w:rPr>
+                <w:sz w:val="24"/>
+                <w:szCs w:val="24"/>
+              </w:rPr>
+              <w:t>Cài đặt thông tin cá nhân</w:t>
+            </w:r>
+          </w:p>
+        </w:tc>
+        <w:tc>
+          <w:tcPr>
+            <w:tcW w:w="6094" w:type="dxa"/>
+            <w:shd w:val="clear" w:color="auto" w:fill="D9E2F3" w:themeFill="accent1" w:themeFillTint="33"/>
+          </w:tcPr>
+          <w:p>
+            <w:pPr>
+              <w:ind w:firstLine="0"/>
+              <w:rPr>
+                <w:sz w:val="24"/>
+                <w:szCs w:val="24"/>
+              </w:rPr>
+            </w:pPr>
+          </w:p>
+        </w:tc>
+      </w:tr>
+      <w:tr>
+        <w:tc>
+          <w:tcPr>
+            <w:tcW w:w="456" w:type="dxa"/>
+            <w:shd w:val="clear" w:color="auto" w:fill="D9E2F3" w:themeFill="accent1" w:themeFillTint="33"/>
+          </w:tcPr>
+          <w:p>
+            <w:pPr>
+              <w:ind w:firstLine="0"/>
+              <w:rPr>
+                <w:sz w:val="24"/>
+                <w:szCs w:val="24"/>
+              </w:rPr>
+            </w:pPr>
+            <w:r>
+              <w:rPr>
+                <w:sz w:val="24"/>
+                <w:szCs w:val="24"/>
+              </w:rPr>
+              <w:t>5</w:t>
+            </w:r>
+          </w:p>
+        </w:tc>
+        <w:tc>
+          <w:tcPr>
+            <w:tcW w:w="968" w:type="dxa"/>
+            <w:shd w:val="clear" w:color="auto" w:fill="D9E2F3" w:themeFill="accent1" w:themeFillTint="33"/>
+          </w:tcPr>
+          <w:p>
+            <w:pPr>
+              <w:ind w:firstLine="0"/>
+              <w:rPr>
+                <w:sz w:val="24"/>
+                <w:szCs w:val="24"/>
+              </w:rPr>
+            </w:pPr>
+          </w:p>
+        </w:tc>
+        <w:tc>
+          <w:tcPr>
+            <w:tcW w:w="1832" w:type="dxa"/>
+            <w:shd w:val="clear" w:color="auto" w:fill="D9E2F3" w:themeFill="accent1" w:themeFillTint="33"/>
+          </w:tcPr>
+          <w:p>
+            <w:pPr>
+              <w:ind w:firstLine="0"/>
+              <w:rPr>
+                <w:sz w:val="24"/>
+                <w:szCs w:val="24"/>
+              </w:rPr>
+            </w:pPr>
+            <w:r>
+              <w:rPr>
+                <w:sz w:val="24"/>
+                <w:szCs w:val="24"/>
+              </w:rPr>
+              <w:t>Quên mật khẩu</w:t>
+            </w:r>
+          </w:p>
+        </w:tc>
+        <w:tc>
+          <w:tcPr>
+            <w:tcW w:w="6094" w:type="dxa"/>
+            <w:shd w:val="clear" w:color="auto" w:fill="D9E2F3" w:themeFill="accent1" w:themeFillTint="33"/>
+          </w:tcPr>
+          <w:p>
+            <w:pPr>
+              <w:ind w:firstLine="0"/>
+              <w:rPr>
+                <w:sz w:val="24"/>
+                <w:szCs w:val="24"/>
+              </w:rPr>
+            </w:pPr>
+          </w:p>
+        </w:tc>
+      </w:tr>
+      <w:tr>
+        <w:tc>
+          <w:tcPr>
+            <w:tcW w:w="456" w:type="dxa"/>
+            <w:shd w:val="clear" w:color="auto" w:fill="D9E2F3" w:themeFill="accent1" w:themeFillTint="33"/>
+          </w:tcPr>
+          <w:p>
+            <w:pPr>
+              <w:ind w:firstLine="0"/>
+              <w:rPr>
+                <w:sz w:val="24"/>
+                <w:szCs w:val="24"/>
+              </w:rPr>
+            </w:pPr>
+            <w:r>
+              <w:rPr>
+                <w:sz w:val="24"/>
+                <w:szCs w:val="24"/>
+              </w:rPr>
+              <w:t>6</w:t>
+            </w:r>
+          </w:p>
+        </w:tc>
+        <w:tc>
+          <w:tcPr>
+            <w:tcW w:w="968" w:type="dxa"/>
+            <w:shd w:val="clear" w:color="auto" w:fill="D9E2F3" w:themeFill="accent1" w:themeFillTint="33"/>
+          </w:tcPr>
+          <w:p>
+            <w:pPr>
+              <w:ind w:firstLine="0"/>
+              <w:rPr>
+                <w:sz w:val="24"/>
+                <w:szCs w:val="24"/>
+              </w:rPr>
+            </w:pPr>
             <w:r>
               <w:rPr>
                 <w:sz w:val="24"/>
@@ -2669,7 +3044,7 @@
                 <w:sz w:val="24"/>
                 <w:szCs w:val="24"/>
               </w:rPr>
-              <w:t>Đăng nhập</w:t>
+              <w:t>Tạo học phần</w:t>
             </w:r>
           </w:p>
         </w:tc>
@@ -2708,7 +3083,7 @@
                 <w:sz w:val="24"/>
                 <w:szCs w:val="24"/>
               </w:rPr>
-              <w:t>2</w:t>
+              <w:t>7</w:t>
             </w:r>
           </w:p>
         </w:tc>
@@ -2725,6 +3100,311 @@
                 <w:szCs w:val="24"/>
               </w:rPr>
             </w:pPr>
+          </w:p>
+        </w:tc>
+        <w:tc>
+          <w:tcPr>
+            <w:tcW w:w="1832" w:type="dxa"/>
+            <w:shd w:val="clear" w:color="auto" w:fill="D9E2F3" w:themeFill="accent1" w:themeFillTint="33"/>
+          </w:tcPr>
+          <w:p>
+            <w:pPr>
+              <w:ind w:firstLine="0"/>
+              <w:rPr>
+                <w:sz w:val="24"/>
+                <w:szCs w:val="24"/>
+              </w:rPr>
+            </w:pPr>
+            <w:r>
+              <w:rPr>
+                <w:sz w:val="24"/>
+                <w:szCs w:val="24"/>
+              </w:rPr>
+              <w:t>Thêm học phần vào thư mục</w:t>
+            </w:r>
+          </w:p>
+        </w:tc>
+        <w:tc>
+          <w:tcPr>
+            <w:tcW w:w="6094" w:type="dxa"/>
+            <w:shd w:val="clear" w:color="auto" w:fill="D9E2F3" w:themeFill="accent1" w:themeFillTint="33"/>
+          </w:tcPr>
+          <w:p>
+            <w:pPr>
+              <w:ind w:firstLine="0"/>
+              <w:rPr>
+                <w:sz w:val="24"/>
+                <w:szCs w:val="24"/>
+              </w:rPr>
+            </w:pPr>
+          </w:p>
+        </w:tc>
+      </w:tr>
+      <w:tr>
+        <w:tc>
+          <w:tcPr>
+            <w:tcW w:w="456" w:type="dxa"/>
+            <w:shd w:val="clear" w:color="auto" w:fill="D9E2F3" w:themeFill="accent1" w:themeFillTint="33"/>
+          </w:tcPr>
+          <w:p>
+            <w:pPr>
+              <w:ind w:firstLine="0"/>
+              <w:rPr>
+                <w:sz w:val="24"/>
+                <w:szCs w:val="24"/>
+              </w:rPr>
+            </w:pPr>
+            <w:r>
+              <w:rPr>
+                <w:sz w:val="24"/>
+                <w:szCs w:val="24"/>
+              </w:rPr>
+              <w:t>8</w:t>
+            </w:r>
+          </w:p>
+        </w:tc>
+        <w:tc>
+          <w:tcPr>
+            <w:tcW w:w="968" w:type="dxa"/>
+            <w:shd w:val="clear" w:color="auto" w:fill="D9E2F3" w:themeFill="accent1" w:themeFillTint="33"/>
+          </w:tcPr>
+          <w:p>
+            <w:pPr>
+              <w:ind w:firstLine="0"/>
+              <w:rPr>
+                <w:sz w:val="24"/>
+                <w:szCs w:val="24"/>
+              </w:rPr>
+            </w:pPr>
+          </w:p>
+        </w:tc>
+        <w:tc>
+          <w:tcPr>
+            <w:tcW w:w="1832" w:type="dxa"/>
+            <w:shd w:val="clear" w:color="auto" w:fill="D9E2F3" w:themeFill="accent1" w:themeFillTint="33"/>
+          </w:tcPr>
+          <w:p>
+            <w:pPr>
+              <w:ind w:firstLine="0"/>
+              <w:rPr>
+                <w:sz w:val="24"/>
+                <w:szCs w:val="24"/>
+              </w:rPr>
+            </w:pPr>
+            <w:r>
+              <w:rPr>
+                <w:sz w:val="24"/>
+                <w:szCs w:val="24"/>
+              </w:rPr>
+              <w:t>Sửa học phần</w:t>
+            </w:r>
+          </w:p>
+        </w:tc>
+        <w:tc>
+          <w:tcPr>
+            <w:tcW w:w="6094" w:type="dxa"/>
+            <w:shd w:val="clear" w:color="auto" w:fill="D9E2F3" w:themeFill="accent1" w:themeFillTint="33"/>
+          </w:tcPr>
+          <w:p>
+            <w:pPr>
+              <w:ind w:firstLine="0"/>
+              <w:rPr>
+                <w:sz w:val="24"/>
+                <w:szCs w:val="24"/>
+              </w:rPr>
+            </w:pPr>
+          </w:p>
+        </w:tc>
+      </w:tr>
+      <w:tr>
+        <w:tc>
+          <w:tcPr>
+            <w:tcW w:w="456" w:type="dxa"/>
+            <w:shd w:val="clear" w:color="auto" w:fill="D9E2F3" w:themeFill="accent1" w:themeFillTint="33"/>
+          </w:tcPr>
+          <w:p>
+            <w:pPr>
+              <w:ind w:firstLine="0"/>
+              <w:rPr>
+                <w:sz w:val="24"/>
+                <w:szCs w:val="24"/>
+              </w:rPr>
+            </w:pPr>
+            <w:r>
+              <w:rPr>
+                <w:sz w:val="24"/>
+                <w:szCs w:val="24"/>
+              </w:rPr>
+              <w:t>9</w:t>
+            </w:r>
+          </w:p>
+        </w:tc>
+        <w:tc>
+          <w:tcPr>
+            <w:tcW w:w="968" w:type="dxa"/>
+            <w:shd w:val="clear" w:color="auto" w:fill="D9E2F3" w:themeFill="accent1" w:themeFillTint="33"/>
+          </w:tcPr>
+          <w:p>
+            <w:pPr>
+              <w:ind w:firstLine="0"/>
+              <w:rPr>
+                <w:sz w:val="24"/>
+                <w:szCs w:val="24"/>
+              </w:rPr>
+            </w:pPr>
+          </w:p>
+        </w:tc>
+        <w:tc>
+          <w:tcPr>
+            <w:tcW w:w="1832" w:type="dxa"/>
+            <w:shd w:val="clear" w:color="auto" w:fill="D9E2F3" w:themeFill="accent1" w:themeFillTint="33"/>
+          </w:tcPr>
+          <w:p>
+            <w:pPr>
+              <w:ind w:firstLine="0"/>
+              <w:rPr>
+                <w:sz w:val="24"/>
+                <w:szCs w:val="24"/>
+              </w:rPr>
+            </w:pPr>
+            <w:r>
+              <w:rPr>
+                <w:sz w:val="24"/>
+                <w:szCs w:val="24"/>
+              </w:rPr>
+              <w:t>Chia sẻ học phần</w:t>
+            </w:r>
+          </w:p>
+        </w:tc>
+        <w:tc>
+          <w:tcPr>
+            <w:tcW w:w="6094" w:type="dxa"/>
+            <w:shd w:val="clear" w:color="auto" w:fill="D9E2F3" w:themeFill="accent1" w:themeFillTint="33"/>
+          </w:tcPr>
+          <w:p>
+            <w:pPr>
+              <w:ind w:firstLine="0"/>
+              <w:rPr>
+                <w:sz w:val="24"/>
+                <w:szCs w:val="24"/>
+              </w:rPr>
+            </w:pPr>
+          </w:p>
+        </w:tc>
+      </w:tr>
+      <w:tr>
+        <w:tc>
+          <w:tcPr>
+            <w:tcW w:w="456" w:type="dxa"/>
+            <w:shd w:val="clear" w:color="auto" w:fill="D9E2F3" w:themeFill="accent1" w:themeFillTint="33"/>
+          </w:tcPr>
+          <w:p>
+            <w:pPr>
+              <w:ind w:firstLine="0"/>
+              <w:rPr>
+                <w:sz w:val="24"/>
+                <w:szCs w:val="24"/>
+              </w:rPr>
+            </w:pPr>
+            <w:r>
+              <w:rPr>
+                <w:sz w:val="24"/>
+                <w:szCs w:val="24"/>
+              </w:rPr>
+              <w:lastRenderedPageBreak/>
+              <w:t>10</w:t>
+            </w:r>
+          </w:p>
+        </w:tc>
+        <w:tc>
+          <w:tcPr>
+            <w:tcW w:w="968" w:type="dxa"/>
+            <w:shd w:val="clear" w:color="auto" w:fill="D9E2F3" w:themeFill="accent1" w:themeFillTint="33"/>
+          </w:tcPr>
+          <w:p>
+            <w:pPr>
+              <w:ind w:firstLine="0"/>
+              <w:rPr>
+                <w:sz w:val="24"/>
+                <w:szCs w:val="24"/>
+              </w:rPr>
+            </w:pPr>
+          </w:p>
+        </w:tc>
+        <w:tc>
+          <w:tcPr>
+            <w:tcW w:w="1832" w:type="dxa"/>
+            <w:shd w:val="clear" w:color="auto" w:fill="D9E2F3" w:themeFill="accent1" w:themeFillTint="33"/>
+          </w:tcPr>
+          <w:p>
+            <w:pPr>
+              <w:ind w:firstLine="0"/>
+              <w:rPr>
+                <w:sz w:val="24"/>
+                <w:szCs w:val="24"/>
+              </w:rPr>
+            </w:pPr>
+            <w:r>
+              <w:rPr>
+                <w:sz w:val="24"/>
+                <w:szCs w:val="24"/>
+              </w:rPr>
+              <w:t>Hiển thị thông tin học phần</w:t>
+            </w:r>
+          </w:p>
+        </w:tc>
+        <w:tc>
+          <w:tcPr>
+            <w:tcW w:w="6094" w:type="dxa"/>
+            <w:shd w:val="clear" w:color="auto" w:fill="D9E2F3" w:themeFill="accent1" w:themeFillTint="33"/>
+          </w:tcPr>
+          <w:p>
+            <w:pPr>
+              <w:ind w:firstLine="0"/>
+              <w:rPr>
+                <w:sz w:val="24"/>
+                <w:szCs w:val="24"/>
+              </w:rPr>
+            </w:pPr>
+          </w:p>
+        </w:tc>
+      </w:tr>
+      <w:tr>
+        <w:tc>
+          <w:tcPr>
+            <w:tcW w:w="456" w:type="dxa"/>
+            <w:shd w:val="clear" w:color="auto" w:fill="D9E2F3" w:themeFill="accent1" w:themeFillTint="33"/>
+          </w:tcPr>
+          <w:p>
+            <w:pPr>
+              <w:ind w:firstLine="0"/>
+              <w:rPr>
+                <w:sz w:val="24"/>
+                <w:szCs w:val="24"/>
+              </w:rPr>
+            </w:pPr>
+            <w:r>
+              <w:rPr>
+                <w:sz w:val="24"/>
+                <w:szCs w:val="24"/>
+              </w:rPr>
+              <w:t>11</w:t>
+            </w:r>
+          </w:p>
+        </w:tc>
+        <w:tc>
+          <w:tcPr>
+            <w:tcW w:w="968" w:type="dxa"/>
+            <w:shd w:val="clear" w:color="auto" w:fill="D9E2F3" w:themeFill="accent1" w:themeFillTint="33"/>
+          </w:tcPr>
+          <w:p>
+            <w:pPr>
+              <w:ind w:firstLine="0"/>
+              <w:rPr>
+                <w:sz w:val="24"/>
+                <w:szCs w:val="24"/>
+              </w:rPr>
+            </w:pPr>
             <w:r>
               <w:rPr>
                 <w:sz w:val="24"/>
@@ -2752,7 +3432,7 @@
                 <w:sz w:val="24"/>
                 <w:szCs w:val="24"/>
               </w:rPr>
-              <w:t>Đăng ký</w:t>
+              <w:t>Thẻ ghi nhớ</w:t>
             </w:r>
           </w:p>
         </w:tc>
@@ -2791,7 +3471,7 @@
                 <w:sz w:val="24"/>
                 <w:szCs w:val="24"/>
               </w:rPr>
-              <w:t>3</w:t>
+              <w:t>12</w:t>
             </w:r>
           </w:p>
         </w:tc>
@@ -2808,13 +3488,6 @@
                 <w:szCs w:val="24"/>
               </w:rPr>
             </w:pPr>
-            <w:r>
-              <w:rPr>
-                <w:sz w:val="24"/>
-                <w:szCs w:val="24"/>
-              </w:rPr>
-              <w:t>UC03</w:t>
-            </w:r>
           </w:p>
         </w:tc>
         <w:tc>
@@ -2835,7 +3508,7 @@
                 <w:sz w:val="24"/>
                 <w:szCs w:val="24"/>
               </w:rPr>
-              <w:t>Đăng xuất</w:t>
+              <w:t>Học</w:t>
             </w:r>
           </w:p>
         </w:tc>
@@ -2874,7 +3547,7 @@
                 <w:sz w:val="24"/>
                 <w:szCs w:val="24"/>
               </w:rPr>
-              <w:t>4</w:t>
+              <w:t>13</w:t>
             </w:r>
           </w:p>
         </w:tc>
@@ -2911,7 +3584,7 @@
                 <w:sz w:val="24"/>
                 <w:szCs w:val="24"/>
               </w:rPr>
-              <w:t>Cài đặt thông tin cá nhân</w:t>
+              <w:t>Viết</w:t>
             </w:r>
           </w:p>
         </w:tc>
@@ -2950,7 +3623,7 @@
                 <w:sz w:val="24"/>
                 <w:szCs w:val="24"/>
               </w:rPr>
-              <w:t>5</w:t>
+              <w:t>14</w:t>
             </w:r>
           </w:p>
         </w:tc>
@@ -2987,7 +3660,7 @@
                 <w:sz w:val="24"/>
                 <w:szCs w:val="24"/>
               </w:rPr>
-              <w:t>Quên mật khẩu</w:t>
+              <w:t>Kiểm tra</w:t>
             </w:r>
           </w:p>
         </w:tc>
@@ -3026,7 +3699,7 @@
                 <w:sz w:val="24"/>
                 <w:szCs w:val="24"/>
               </w:rPr>
-              <w:t>6</w:t>
+              <w:t>15</w:t>
             </w:r>
           </w:p>
         </w:tc>
@@ -3043,13 +3716,6 @@
                 <w:szCs w:val="24"/>
               </w:rPr>
             </w:pPr>
-            <w:r>
-              <w:rPr>
-                <w:sz w:val="24"/>
-                <w:szCs w:val="24"/>
-              </w:rPr>
-              <w:t>UC04</w:t>
-            </w:r>
           </w:p>
         </w:tc>
         <w:tc>
@@ -3070,7 +3736,7 @@
                 <w:sz w:val="24"/>
                 <w:szCs w:val="24"/>
               </w:rPr>
-              <w:t>Tạo học phần</w:t>
+              <w:t>Xóa học phần</w:t>
             </w:r>
           </w:p>
         </w:tc>
@@ -3109,7 +3775,7 @@
                 <w:sz w:val="24"/>
                 <w:szCs w:val="24"/>
               </w:rPr>
-              <w:t>7</w:t>
+              <w:t>16</w:t>
             </w:r>
           </w:p>
         </w:tc>
@@ -3146,7 +3812,7 @@
                 <w:sz w:val="24"/>
                 <w:szCs w:val="24"/>
               </w:rPr>
-              <w:t>Thêm học phần vào thư mục</w:t>
+              <w:t>Tạo thư mục</w:t>
             </w:r>
           </w:p>
         </w:tc>
@@ -3185,7 +3851,7 @@
                 <w:sz w:val="24"/>
                 <w:szCs w:val="24"/>
               </w:rPr>
-              <w:t>8</w:t>
+              <w:t>17</w:t>
             </w:r>
           </w:p>
         </w:tc>
@@ -3202,13 +3868,6 @@
                 <w:szCs w:val="24"/>
               </w:rPr>
             </w:pPr>
-            <w:r>
-              <w:rPr>
-                <w:sz w:val="24"/>
-                <w:szCs w:val="24"/>
-              </w:rPr>
-              <w:t>UC05</w:t>
-            </w:r>
           </w:p>
         </w:tc>
         <w:tc>
@@ -3229,7 +3888,7 @@
                 <w:sz w:val="24"/>
                 <w:szCs w:val="24"/>
               </w:rPr>
-              <w:t>Sửa học phần</w:t>
+              <w:t>Học thư mục</w:t>
             </w:r>
           </w:p>
         </w:tc>
@@ -3268,7 +3927,7 @@
                 <w:sz w:val="24"/>
                 <w:szCs w:val="24"/>
               </w:rPr>
-              <w:t>9</w:t>
+              <w:t>18</w:t>
             </w:r>
           </w:p>
         </w:tc>
@@ -3305,7 +3964,7 @@
                 <w:sz w:val="24"/>
                 <w:szCs w:val="24"/>
               </w:rPr>
-              <w:t>Chia sẻ học phần</w:t>
+              <w:t>Chia sẻ thư mục</w:t>
             </w:r>
           </w:p>
         </w:tc>
@@ -3344,7 +4003,7 @@
                 <w:sz w:val="24"/>
                 <w:szCs w:val="24"/>
               </w:rPr>
-              <w:t>10</w:t>
+              <w:t>19</w:t>
             </w:r>
           </w:p>
         </w:tc>
@@ -3381,7 +4040,7 @@
                 <w:sz w:val="24"/>
                 <w:szCs w:val="24"/>
               </w:rPr>
-              <w:t>Hiển thị thông tin học phần</w:t>
+              <w:t>Sửa thư mục</w:t>
             </w:r>
           </w:p>
         </w:tc>
@@ -3420,7 +4079,7 @@
                 <w:sz w:val="24"/>
                 <w:szCs w:val="24"/>
               </w:rPr>
-              <w:t>11</w:t>
+              <w:t>20</w:t>
             </w:r>
           </w:p>
         </w:tc>
@@ -3457,7 +4116,16 @@
                 <w:sz w:val="24"/>
                 <w:szCs w:val="24"/>
               </w:rPr>
-              <w:t>Thẻ ghi nhớ</w:t>
+              <w:t xml:space="preserve">Xóa thư </w:t>
+            </w:r>
+            <w:bookmarkStart w:id="0" w:name="_GoBack"/>
+            <w:bookmarkEnd w:id="0"/>
+            <w:r>
+              <w:rPr>
+                <w:sz w:val="24"/>
+                <w:szCs w:val="24"/>
+              </w:rPr>
+              <w:t>mục</w:t>
             </w:r>
           </w:p>
         </w:tc>
@@ -3496,7 +4164,7 @@
                 <w:sz w:val="24"/>
                 <w:szCs w:val="24"/>
               </w:rPr>
-              <w:t>12</w:t>
+              <w:t>21</w:t>
             </w:r>
           </w:p>
         </w:tc>
@@ -3533,7 +4201,7 @@
                 <w:sz w:val="24"/>
                 <w:szCs w:val="24"/>
               </w:rPr>
-              <w:t>Học</w:t>
+              <w:t>Xóa học phần khỏi thư mục</w:t>
             </w:r>
           </w:p>
         </w:tc>
@@ -3572,7 +4240,7 @@
                 <w:sz w:val="24"/>
                 <w:szCs w:val="24"/>
               </w:rPr>
-              <w:t>13</w:t>
+              <w:t>22</w:t>
             </w:r>
           </w:p>
         </w:tc>
@@ -3609,7 +4277,7 @@
                 <w:sz w:val="24"/>
                 <w:szCs w:val="24"/>
               </w:rPr>
-              <w:t>Viết</w:t>
+              <w:t>Tạo lớp</w:t>
             </w:r>
           </w:p>
         </w:tc>
@@ -3626,6 +4294,13 @@
                 <w:szCs w:val="24"/>
               </w:rPr>
             </w:pPr>
+            <w:r>
+              <w:rPr>
+                <w:sz w:val="24"/>
+                <w:szCs w:val="24"/>
+              </w:rPr>
+              <w:t>Cho phép người dùng tạo một lớp học mới.</w:t>
+            </w:r>
           </w:p>
         </w:tc>
       </w:tr>
@@ -3648,7 +4323,7 @@
                 <w:sz w:val="24"/>
                 <w:szCs w:val="24"/>
               </w:rPr>
-              <w:t>14</w:t>
+              <w:t>23</w:t>
             </w:r>
           </w:p>
         </w:tc>
@@ -3685,7 +4360,7 @@
                 <w:sz w:val="24"/>
                 <w:szCs w:val="24"/>
               </w:rPr>
-              <w:t>Kiểm tra</w:t>
+              <w:t>Thêm học phần vào lớp</w:t>
             </w:r>
           </w:p>
         </w:tc>
@@ -3724,7 +4399,7 @@
                 <w:sz w:val="24"/>
                 <w:szCs w:val="24"/>
               </w:rPr>
-              <w:t>15</w:t>
+              <w:t>24</w:t>
             </w:r>
           </w:p>
         </w:tc>
@@ -3741,13 +4416,6 @@
                 <w:szCs w:val="24"/>
               </w:rPr>
             </w:pPr>
-            <w:r>
-              <w:rPr>
-                <w:sz w:val="24"/>
-                <w:szCs w:val="24"/>
-              </w:rPr>
-              <w:t>UC06</w:t>
-            </w:r>
           </w:p>
         </w:tc>
         <w:tc>
@@ -3768,7 +4436,7 @@
                 <w:sz w:val="24"/>
                 <w:szCs w:val="24"/>
               </w:rPr>
-              <w:t>Xóa học phần</w:t>
+              <w:t>Thêm thành viên vào lớp</w:t>
             </w:r>
           </w:p>
         </w:tc>
@@ -3807,7 +4475,7 @@
                 <w:sz w:val="24"/>
                 <w:szCs w:val="24"/>
               </w:rPr>
-              <w:t>16</w:t>
+              <w:t>25</w:t>
             </w:r>
           </w:p>
         </w:tc>
@@ -3824,13 +4492,6 @@
                 <w:szCs w:val="24"/>
               </w:rPr>
             </w:pPr>
-            <w:r>
-              <w:rPr>
-                <w:sz w:val="24"/>
-                <w:szCs w:val="24"/>
-              </w:rPr>
-              <w:t>UC07</w:t>
-            </w:r>
           </w:p>
         </w:tc>
         <w:tc>
@@ -3851,7 +4512,7 @@
                 <w:sz w:val="24"/>
                 <w:szCs w:val="24"/>
               </w:rPr>
-              <w:t>Tạo thư mục</w:t>
+              <w:t>Thêm thư mục vào lớp</w:t>
             </w:r>
           </w:p>
         </w:tc>
@@ -3890,7 +4551,7 @@
                 <w:sz w:val="24"/>
                 <w:szCs w:val="24"/>
               </w:rPr>
-              <w:t>17</w:t>
+              <w:t>26</w:t>
             </w:r>
           </w:p>
         </w:tc>
@@ -3927,7 +4588,7 @@
                 <w:sz w:val="24"/>
                 <w:szCs w:val="24"/>
               </w:rPr>
-              <w:t>Học thư mục</w:t>
+              <w:t>Chia sẻ lớp</w:t>
             </w:r>
           </w:p>
         </w:tc>
@@ -3966,7 +4627,7 @@
                 <w:sz w:val="24"/>
                 <w:szCs w:val="24"/>
               </w:rPr>
-              <w:t>18</w:t>
+              <w:t>27</w:t>
             </w:r>
           </w:p>
         </w:tc>
@@ -4003,7 +4664,7 @@
                 <w:sz w:val="24"/>
                 <w:szCs w:val="24"/>
               </w:rPr>
-              <w:t>Chia sẻ thư mục</w:t>
+              <w:t>Sửa lớp</w:t>
             </w:r>
           </w:p>
         </w:tc>
@@ -4042,7 +4703,7 @@
                 <w:sz w:val="24"/>
                 <w:szCs w:val="24"/>
               </w:rPr>
-              <w:t>19</w:t>
+              <w:t>28</w:t>
             </w:r>
           </w:p>
         </w:tc>
@@ -4059,733 +4720,6 @@
                 <w:szCs w:val="24"/>
               </w:rPr>
             </w:pPr>
-            <w:r>
-              <w:rPr>
-                <w:sz w:val="24"/>
-                <w:szCs w:val="24"/>
-              </w:rPr>
-              <w:t>UC08</w:t>
-            </w:r>
-          </w:p>
-        </w:tc>
-        <w:tc>
-          <w:tcPr>
-            <w:tcW w:w="1832" w:type="dxa"/>
-            <w:shd w:val="clear" w:color="auto" w:fill="D9E2F3" w:themeFill="accent1" w:themeFillTint="33"/>
-          </w:tcPr>
-          <w:p>
-            <w:pPr>
-              <w:ind w:firstLine="0"/>
-              <w:rPr>
-                <w:sz w:val="24"/>
-                <w:szCs w:val="24"/>
-              </w:rPr>
-            </w:pPr>
-            <w:r>
-              <w:rPr>
-                <w:sz w:val="24"/>
-                <w:szCs w:val="24"/>
-              </w:rPr>
-              <w:t>Sửa thư mục</w:t>
-            </w:r>
-          </w:p>
-        </w:tc>
-        <w:tc>
-          <w:tcPr>
-            <w:tcW w:w="6094" w:type="dxa"/>
-            <w:shd w:val="clear" w:color="auto" w:fill="D9E2F3" w:themeFill="accent1" w:themeFillTint="33"/>
-          </w:tcPr>
-          <w:p>
-            <w:pPr>
-              <w:ind w:firstLine="0"/>
-              <w:rPr>
-                <w:sz w:val="24"/>
-                <w:szCs w:val="24"/>
-              </w:rPr>
-            </w:pPr>
-          </w:p>
-        </w:tc>
-      </w:tr>
-      <w:tr>
-        <w:tc>
-          <w:tcPr>
-            <w:tcW w:w="456" w:type="dxa"/>
-            <w:shd w:val="clear" w:color="auto" w:fill="D9E2F3" w:themeFill="accent1" w:themeFillTint="33"/>
-          </w:tcPr>
-          <w:p>
-            <w:pPr>
-              <w:ind w:firstLine="0"/>
-              <w:rPr>
-                <w:sz w:val="24"/>
-                <w:szCs w:val="24"/>
-              </w:rPr>
-            </w:pPr>
-            <w:r>
-              <w:rPr>
-                <w:sz w:val="24"/>
-                <w:szCs w:val="24"/>
-              </w:rPr>
-              <w:t>20</w:t>
-            </w:r>
-          </w:p>
-        </w:tc>
-        <w:tc>
-          <w:tcPr>
-            <w:tcW w:w="968" w:type="dxa"/>
-            <w:shd w:val="clear" w:color="auto" w:fill="D9E2F3" w:themeFill="accent1" w:themeFillTint="33"/>
-          </w:tcPr>
-          <w:p>
-            <w:pPr>
-              <w:ind w:firstLine="0"/>
-              <w:rPr>
-                <w:sz w:val="24"/>
-                <w:szCs w:val="24"/>
-              </w:rPr>
-            </w:pPr>
-            <w:r>
-              <w:rPr>
-                <w:sz w:val="24"/>
-                <w:szCs w:val="24"/>
-              </w:rPr>
-              <w:t>UC09</w:t>
-            </w:r>
-          </w:p>
-        </w:tc>
-        <w:tc>
-          <w:tcPr>
-            <w:tcW w:w="1832" w:type="dxa"/>
-            <w:shd w:val="clear" w:color="auto" w:fill="D9E2F3" w:themeFill="accent1" w:themeFillTint="33"/>
-          </w:tcPr>
-          <w:p>
-            <w:pPr>
-              <w:ind w:firstLine="0"/>
-              <w:rPr>
-                <w:sz w:val="24"/>
-                <w:szCs w:val="24"/>
-              </w:rPr>
-            </w:pPr>
-            <w:r>
-              <w:rPr>
-                <w:sz w:val="24"/>
-                <w:szCs w:val="24"/>
-              </w:rPr>
-              <w:t>Xóa thư mục</w:t>
-            </w:r>
-          </w:p>
-        </w:tc>
-        <w:tc>
-          <w:tcPr>
-            <w:tcW w:w="6094" w:type="dxa"/>
-            <w:shd w:val="clear" w:color="auto" w:fill="D9E2F3" w:themeFill="accent1" w:themeFillTint="33"/>
-          </w:tcPr>
-          <w:p>
-            <w:pPr>
-              <w:ind w:firstLine="0"/>
-              <w:rPr>
-                <w:sz w:val="24"/>
-                <w:szCs w:val="24"/>
-              </w:rPr>
-            </w:pPr>
-          </w:p>
-        </w:tc>
-      </w:tr>
-      <w:tr>
-        <w:tc>
-          <w:tcPr>
-            <w:tcW w:w="456" w:type="dxa"/>
-            <w:shd w:val="clear" w:color="auto" w:fill="D9E2F3" w:themeFill="accent1" w:themeFillTint="33"/>
-          </w:tcPr>
-          <w:p>
-            <w:pPr>
-              <w:ind w:firstLine="0"/>
-              <w:rPr>
-                <w:sz w:val="24"/>
-                <w:szCs w:val="24"/>
-              </w:rPr>
-            </w:pPr>
-            <w:r>
-              <w:rPr>
-                <w:sz w:val="24"/>
-                <w:szCs w:val="24"/>
-              </w:rPr>
-              <w:t>21</w:t>
-            </w:r>
-          </w:p>
-        </w:tc>
-        <w:tc>
-          <w:tcPr>
-            <w:tcW w:w="968" w:type="dxa"/>
-            <w:shd w:val="clear" w:color="auto" w:fill="D9E2F3" w:themeFill="accent1" w:themeFillTint="33"/>
-          </w:tcPr>
-          <w:p>
-            <w:pPr>
-              <w:ind w:firstLine="0"/>
-              <w:rPr>
-                <w:sz w:val="24"/>
-                <w:szCs w:val="24"/>
-              </w:rPr>
-            </w:pPr>
-          </w:p>
-        </w:tc>
-        <w:tc>
-          <w:tcPr>
-            <w:tcW w:w="1832" w:type="dxa"/>
-            <w:shd w:val="clear" w:color="auto" w:fill="D9E2F3" w:themeFill="accent1" w:themeFillTint="33"/>
-          </w:tcPr>
-          <w:p>
-            <w:pPr>
-              <w:ind w:firstLine="0"/>
-              <w:rPr>
-                <w:sz w:val="24"/>
-                <w:szCs w:val="24"/>
-              </w:rPr>
-            </w:pPr>
-            <w:r>
-              <w:rPr>
-                <w:sz w:val="24"/>
-                <w:szCs w:val="24"/>
-              </w:rPr>
-              <w:t>Xóa học phần khỏi thư mục</w:t>
-            </w:r>
-          </w:p>
-        </w:tc>
-        <w:tc>
-          <w:tcPr>
-            <w:tcW w:w="6094" w:type="dxa"/>
-            <w:shd w:val="clear" w:color="auto" w:fill="D9E2F3" w:themeFill="accent1" w:themeFillTint="33"/>
-          </w:tcPr>
-          <w:p>
-            <w:pPr>
-              <w:ind w:firstLine="0"/>
-              <w:rPr>
-                <w:sz w:val="24"/>
-                <w:szCs w:val="24"/>
-              </w:rPr>
-            </w:pPr>
-          </w:p>
-        </w:tc>
-      </w:tr>
-      <w:tr>
-        <w:tc>
-          <w:tcPr>
-            <w:tcW w:w="456" w:type="dxa"/>
-            <w:shd w:val="clear" w:color="auto" w:fill="D9E2F3" w:themeFill="accent1" w:themeFillTint="33"/>
-          </w:tcPr>
-          <w:p>
-            <w:pPr>
-              <w:ind w:firstLine="0"/>
-              <w:rPr>
-                <w:sz w:val="24"/>
-                <w:szCs w:val="24"/>
-              </w:rPr>
-            </w:pPr>
-            <w:r>
-              <w:rPr>
-                <w:sz w:val="24"/>
-                <w:szCs w:val="24"/>
-              </w:rPr>
-              <w:t>22</w:t>
-            </w:r>
-          </w:p>
-        </w:tc>
-        <w:tc>
-          <w:tcPr>
-            <w:tcW w:w="968" w:type="dxa"/>
-            <w:shd w:val="clear" w:color="auto" w:fill="D9E2F3" w:themeFill="accent1" w:themeFillTint="33"/>
-          </w:tcPr>
-          <w:p>
-            <w:pPr>
-              <w:ind w:firstLine="0"/>
-              <w:rPr>
-                <w:sz w:val="24"/>
-                <w:szCs w:val="24"/>
-              </w:rPr>
-            </w:pPr>
-            <w:r>
-              <w:rPr>
-                <w:sz w:val="24"/>
-                <w:szCs w:val="24"/>
-              </w:rPr>
-              <w:t>UC10</w:t>
-            </w:r>
-          </w:p>
-        </w:tc>
-        <w:tc>
-          <w:tcPr>
-            <w:tcW w:w="1832" w:type="dxa"/>
-            <w:shd w:val="clear" w:color="auto" w:fill="D9E2F3" w:themeFill="accent1" w:themeFillTint="33"/>
-          </w:tcPr>
-          <w:p>
-            <w:pPr>
-              <w:ind w:firstLine="0"/>
-              <w:rPr>
-                <w:sz w:val="24"/>
-                <w:szCs w:val="24"/>
-              </w:rPr>
-            </w:pPr>
-            <w:r>
-              <w:rPr>
-                <w:sz w:val="24"/>
-                <w:szCs w:val="24"/>
-              </w:rPr>
-              <w:t>Tạo lớp</w:t>
-            </w:r>
-          </w:p>
-        </w:tc>
-        <w:tc>
-          <w:tcPr>
-            <w:tcW w:w="6094" w:type="dxa"/>
-            <w:shd w:val="clear" w:color="auto" w:fill="D9E2F3" w:themeFill="accent1" w:themeFillTint="33"/>
-          </w:tcPr>
-          <w:p>
-            <w:pPr>
-              <w:ind w:firstLine="0"/>
-              <w:rPr>
-                <w:sz w:val="24"/>
-                <w:szCs w:val="24"/>
-              </w:rPr>
-            </w:pPr>
-            <w:r>
-              <w:rPr>
-                <w:sz w:val="24"/>
-                <w:szCs w:val="24"/>
-              </w:rPr>
-              <w:t>Cho phép người dùng tạo một lớp học mới.</w:t>
-            </w:r>
-          </w:p>
-        </w:tc>
-      </w:tr>
-      <w:tr>
-        <w:tc>
-          <w:tcPr>
-            <w:tcW w:w="456" w:type="dxa"/>
-            <w:shd w:val="clear" w:color="auto" w:fill="D9E2F3" w:themeFill="accent1" w:themeFillTint="33"/>
-          </w:tcPr>
-          <w:p>
-            <w:pPr>
-              <w:ind w:firstLine="0"/>
-              <w:rPr>
-                <w:sz w:val="24"/>
-                <w:szCs w:val="24"/>
-              </w:rPr>
-            </w:pPr>
-            <w:r>
-              <w:rPr>
-                <w:sz w:val="24"/>
-                <w:szCs w:val="24"/>
-              </w:rPr>
-              <w:t>23</w:t>
-            </w:r>
-          </w:p>
-        </w:tc>
-        <w:tc>
-          <w:tcPr>
-            <w:tcW w:w="968" w:type="dxa"/>
-            <w:shd w:val="clear" w:color="auto" w:fill="D9E2F3" w:themeFill="accent1" w:themeFillTint="33"/>
-          </w:tcPr>
-          <w:p>
-            <w:pPr>
-              <w:ind w:firstLine="0"/>
-              <w:rPr>
-                <w:sz w:val="24"/>
-                <w:szCs w:val="24"/>
-              </w:rPr>
-            </w:pPr>
-          </w:p>
-        </w:tc>
-        <w:tc>
-          <w:tcPr>
-            <w:tcW w:w="1832" w:type="dxa"/>
-            <w:shd w:val="clear" w:color="auto" w:fill="D9E2F3" w:themeFill="accent1" w:themeFillTint="33"/>
-          </w:tcPr>
-          <w:p>
-            <w:pPr>
-              <w:ind w:firstLine="0"/>
-              <w:rPr>
-                <w:sz w:val="24"/>
-                <w:szCs w:val="24"/>
-              </w:rPr>
-            </w:pPr>
-            <w:r>
-              <w:rPr>
-                <w:sz w:val="24"/>
-                <w:szCs w:val="24"/>
-              </w:rPr>
-              <w:t>Thêm học phần vào lớp</w:t>
-            </w:r>
-          </w:p>
-        </w:tc>
-        <w:tc>
-          <w:tcPr>
-            <w:tcW w:w="6094" w:type="dxa"/>
-            <w:shd w:val="clear" w:color="auto" w:fill="D9E2F3" w:themeFill="accent1" w:themeFillTint="33"/>
-          </w:tcPr>
-          <w:p>
-            <w:pPr>
-              <w:ind w:firstLine="0"/>
-              <w:rPr>
-                <w:sz w:val="24"/>
-                <w:szCs w:val="24"/>
-              </w:rPr>
-            </w:pPr>
-          </w:p>
-        </w:tc>
-      </w:tr>
-      <w:tr>
-        <w:tc>
-          <w:tcPr>
-            <w:tcW w:w="456" w:type="dxa"/>
-            <w:shd w:val="clear" w:color="auto" w:fill="D9E2F3" w:themeFill="accent1" w:themeFillTint="33"/>
-          </w:tcPr>
-          <w:p>
-            <w:pPr>
-              <w:ind w:firstLine="0"/>
-              <w:rPr>
-                <w:sz w:val="24"/>
-                <w:szCs w:val="24"/>
-              </w:rPr>
-            </w:pPr>
-            <w:r>
-              <w:rPr>
-                <w:sz w:val="24"/>
-                <w:szCs w:val="24"/>
-              </w:rPr>
-              <w:t>24</w:t>
-            </w:r>
-          </w:p>
-        </w:tc>
-        <w:tc>
-          <w:tcPr>
-            <w:tcW w:w="968" w:type="dxa"/>
-            <w:shd w:val="clear" w:color="auto" w:fill="D9E2F3" w:themeFill="accent1" w:themeFillTint="33"/>
-          </w:tcPr>
-          <w:p>
-            <w:pPr>
-              <w:ind w:firstLine="0"/>
-              <w:rPr>
-                <w:sz w:val="24"/>
-                <w:szCs w:val="24"/>
-              </w:rPr>
-            </w:pPr>
-          </w:p>
-        </w:tc>
-        <w:tc>
-          <w:tcPr>
-            <w:tcW w:w="1832" w:type="dxa"/>
-            <w:shd w:val="clear" w:color="auto" w:fill="D9E2F3" w:themeFill="accent1" w:themeFillTint="33"/>
-          </w:tcPr>
-          <w:p>
-            <w:pPr>
-              <w:ind w:firstLine="0"/>
-              <w:rPr>
-                <w:sz w:val="24"/>
-                <w:szCs w:val="24"/>
-              </w:rPr>
-            </w:pPr>
-            <w:r>
-              <w:rPr>
-                <w:sz w:val="24"/>
-                <w:szCs w:val="24"/>
-              </w:rPr>
-              <w:t>Thêm thành viên vào lớp</w:t>
-            </w:r>
-          </w:p>
-        </w:tc>
-        <w:tc>
-          <w:tcPr>
-            <w:tcW w:w="6094" w:type="dxa"/>
-            <w:shd w:val="clear" w:color="auto" w:fill="D9E2F3" w:themeFill="accent1" w:themeFillTint="33"/>
-          </w:tcPr>
-          <w:p>
-            <w:pPr>
-              <w:ind w:firstLine="0"/>
-              <w:rPr>
-                <w:sz w:val="24"/>
-                <w:szCs w:val="24"/>
-              </w:rPr>
-            </w:pPr>
-          </w:p>
-        </w:tc>
-      </w:tr>
-      <w:tr>
-        <w:tc>
-          <w:tcPr>
-            <w:tcW w:w="456" w:type="dxa"/>
-            <w:shd w:val="clear" w:color="auto" w:fill="D9E2F3" w:themeFill="accent1" w:themeFillTint="33"/>
-          </w:tcPr>
-          <w:p>
-            <w:pPr>
-              <w:ind w:firstLine="0"/>
-              <w:rPr>
-                <w:sz w:val="24"/>
-                <w:szCs w:val="24"/>
-              </w:rPr>
-            </w:pPr>
-            <w:r>
-              <w:rPr>
-                <w:sz w:val="24"/>
-                <w:szCs w:val="24"/>
-              </w:rPr>
-              <w:t>25</w:t>
-            </w:r>
-          </w:p>
-        </w:tc>
-        <w:tc>
-          <w:tcPr>
-            <w:tcW w:w="968" w:type="dxa"/>
-            <w:shd w:val="clear" w:color="auto" w:fill="D9E2F3" w:themeFill="accent1" w:themeFillTint="33"/>
-          </w:tcPr>
-          <w:p>
-            <w:pPr>
-              <w:ind w:firstLine="0"/>
-              <w:rPr>
-                <w:sz w:val="24"/>
-                <w:szCs w:val="24"/>
-              </w:rPr>
-            </w:pPr>
-          </w:p>
-        </w:tc>
-        <w:tc>
-          <w:tcPr>
-            <w:tcW w:w="1832" w:type="dxa"/>
-            <w:shd w:val="clear" w:color="auto" w:fill="D9E2F3" w:themeFill="accent1" w:themeFillTint="33"/>
-          </w:tcPr>
-          <w:p>
-            <w:pPr>
-              <w:ind w:firstLine="0"/>
-              <w:rPr>
-                <w:sz w:val="24"/>
-                <w:szCs w:val="24"/>
-              </w:rPr>
-            </w:pPr>
-            <w:r>
-              <w:rPr>
-                <w:sz w:val="24"/>
-                <w:szCs w:val="24"/>
-              </w:rPr>
-              <w:t>Thêm thư mục vào lớp</w:t>
-            </w:r>
-          </w:p>
-        </w:tc>
-        <w:tc>
-          <w:tcPr>
-            <w:tcW w:w="6094" w:type="dxa"/>
-            <w:shd w:val="clear" w:color="auto" w:fill="D9E2F3" w:themeFill="accent1" w:themeFillTint="33"/>
-          </w:tcPr>
-          <w:p>
-            <w:pPr>
-              <w:ind w:firstLine="0"/>
-              <w:rPr>
-                <w:sz w:val="24"/>
-                <w:szCs w:val="24"/>
-              </w:rPr>
-            </w:pPr>
-          </w:p>
-        </w:tc>
-      </w:tr>
-      <w:tr>
-        <w:tc>
-          <w:tcPr>
-            <w:tcW w:w="456" w:type="dxa"/>
-            <w:shd w:val="clear" w:color="auto" w:fill="D9E2F3" w:themeFill="accent1" w:themeFillTint="33"/>
-          </w:tcPr>
-          <w:p>
-            <w:pPr>
-              <w:ind w:firstLine="0"/>
-              <w:rPr>
-                <w:sz w:val="24"/>
-                <w:szCs w:val="24"/>
-              </w:rPr>
-            </w:pPr>
-            <w:r>
-              <w:rPr>
-                <w:sz w:val="24"/>
-                <w:szCs w:val="24"/>
-              </w:rPr>
-              <w:lastRenderedPageBreak/>
-              <w:t>26</w:t>
-            </w:r>
-          </w:p>
-        </w:tc>
-        <w:tc>
-          <w:tcPr>
-            <w:tcW w:w="968" w:type="dxa"/>
-            <w:shd w:val="clear" w:color="auto" w:fill="D9E2F3" w:themeFill="accent1" w:themeFillTint="33"/>
-          </w:tcPr>
-          <w:p>
-            <w:pPr>
-              <w:ind w:firstLine="0"/>
-              <w:rPr>
-                <w:sz w:val="24"/>
-                <w:szCs w:val="24"/>
-              </w:rPr>
-            </w:pPr>
-          </w:p>
-        </w:tc>
-        <w:tc>
-          <w:tcPr>
-            <w:tcW w:w="1832" w:type="dxa"/>
-            <w:shd w:val="clear" w:color="auto" w:fill="D9E2F3" w:themeFill="accent1" w:themeFillTint="33"/>
-          </w:tcPr>
-          <w:p>
-            <w:pPr>
-              <w:ind w:firstLine="0"/>
-              <w:rPr>
-                <w:sz w:val="24"/>
-                <w:szCs w:val="24"/>
-              </w:rPr>
-            </w:pPr>
-            <w:r>
-              <w:rPr>
-                <w:sz w:val="24"/>
-                <w:szCs w:val="24"/>
-              </w:rPr>
-              <w:t>Chia sẻ lớp</w:t>
-            </w:r>
-          </w:p>
-        </w:tc>
-        <w:tc>
-          <w:tcPr>
-            <w:tcW w:w="6094" w:type="dxa"/>
-            <w:shd w:val="clear" w:color="auto" w:fill="D9E2F3" w:themeFill="accent1" w:themeFillTint="33"/>
-          </w:tcPr>
-          <w:p>
-            <w:pPr>
-              <w:ind w:firstLine="0"/>
-              <w:rPr>
-                <w:sz w:val="24"/>
-                <w:szCs w:val="24"/>
-              </w:rPr>
-            </w:pPr>
-          </w:p>
-        </w:tc>
-      </w:tr>
-      <w:tr>
-        <w:tc>
-          <w:tcPr>
-            <w:tcW w:w="456" w:type="dxa"/>
-            <w:shd w:val="clear" w:color="auto" w:fill="D9E2F3" w:themeFill="accent1" w:themeFillTint="33"/>
-          </w:tcPr>
-          <w:p>
-            <w:pPr>
-              <w:ind w:firstLine="0"/>
-              <w:rPr>
-                <w:sz w:val="24"/>
-                <w:szCs w:val="24"/>
-              </w:rPr>
-            </w:pPr>
-            <w:r>
-              <w:rPr>
-                <w:sz w:val="24"/>
-                <w:szCs w:val="24"/>
-              </w:rPr>
-              <w:t>27</w:t>
-            </w:r>
-          </w:p>
-        </w:tc>
-        <w:tc>
-          <w:tcPr>
-            <w:tcW w:w="968" w:type="dxa"/>
-            <w:shd w:val="clear" w:color="auto" w:fill="D9E2F3" w:themeFill="accent1" w:themeFillTint="33"/>
-          </w:tcPr>
-          <w:p>
-            <w:pPr>
-              <w:ind w:firstLine="0"/>
-              <w:rPr>
-                <w:sz w:val="24"/>
-                <w:szCs w:val="24"/>
-              </w:rPr>
-            </w:pPr>
-            <w:r>
-              <w:rPr>
-                <w:sz w:val="24"/>
-                <w:szCs w:val="24"/>
-              </w:rPr>
-              <w:t>UC11</w:t>
-            </w:r>
-          </w:p>
-        </w:tc>
-        <w:tc>
-          <w:tcPr>
-            <w:tcW w:w="1832" w:type="dxa"/>
-            <w:shd w:val="clear" w:color="auto" w:fill="D9E2F3" w:themeFill="accent1" w:themeFillTint="33"/>
-          </w:tcPr>
-          <w:p>
-            <w:pPr>
-              <w:ind w:firstLine="0"/>
-              <w:rPr>
-                <w:sz w:val="24"/>
-                <w:szCs w:val="24"/>
-              </w:rPr>
-            </w:pPr>
-            <w:r>
-              <w:rPr>
-                <w:sz w:val="24"/>
-                <w:szCs w:val="24"/>
-              </w:rPr>
-              <w:t>Sửa lớp</w:t>
-            </w:r>
-          </w:p>
-        </w:tc>
-        <w:tc>
-          <w:tcPr>
-            <w:tcW w:w="6094" w:type="dxa"/>
-            <w:shd w:val="clear" w:color="auto" w:fill="D9E2F3" w:themeFill="accent1" w:themeFillTint="33"/>
-          </w:tcPr>
-          <w:p>
-            <w:pPr>
-              <w:ind w:firstLine="0"/>
-              <w:rPr>
-                <w:sz w:val="24"/>
-                <w:szCs w:val="24"/>
-              </w:rPr>
-            </w:pPr>
-          </w:p>
-        </w:tc>
-      </w:tr>
-      <w:tr>
-        <w:tc>
-          <w:tcPr>
-            <w:tcW w:w="456" w:type="dxa"/>
-            <w:shd w:val="clear" w:color="auto" w:fill="D9E2F3" w:themeFill="accent1" w:themeFillTint="33"/>
-          </w:tcPr>
-          <w:p>
-            <w:pPr>
-              <w:ind w:firstLine="0"/>
-              <w:rPr>
-                <w:sz w:val="24"/>
-                <w:szCs w:val="24"/>
-              </w:rPr>
-            </w:pPr>
-            <w:r>
-              <w:rPr>
-                <w:sz w:val="24"/>
-                <w:szCs w:val="24"/>
-              </w:rPr>
-              <w:t>28</w:t>
-            </w:r>
-          </w:p>
-        </w:tc>
-        <w:tc>
-          <w:tcPr>
-            <w:tcW w:w="968" w:type="dxa"/>
-            <w:shd w:val="clear" w:color="auto" w:fill="D9E2F3" w:themeFill="accent1" w:themeFillTint="33"/>
-          </w:tcPr>
-          <w:p>
-            <w:pPr>
-              <w:ind w:firstLine="0"/>
-              <w:rPr>
-                <w:sz w:val="24"/>
-                <w:szCs w:val="24"/>
-              </w:rPr>
-            </w:pPr>
-            <w:r>
-              <w:rPr>
-                <w:sz w:val="24"/>
-                <w:szCs w:val="24"/>
-              </w:rPr>
-              <w:t>UC12</w:t>
-            </w:r>
           </w:p>
         </w:tc>
         <w:tc>
@@ -5237,6 +5171,7 @@
                 <w:sz w:val="24"/>
                 <w:szCs w:val="24"/>
               </w:rPr>
+              <w:lastRenderedPageBreak/>
               <w:t>Pre-condition</w:t>
             </w:r>
           </w:p>
@@ -5738,10 +5673,7 @@
         </w:tc>
       </w:tr>
     </w:tbl>
-    <w:p>
-      <w:bookmarkStart w:id="0" w:name="_GoBack"/>
-      <w:bookmarkEnd w:id="0"/>
-    </w:p>
+    <w:p/>
     <w:p>
       <w:pPr>
         <w:pStyle w:val="Heading3"/>
@@ -5944,7 +5876,6 @@
                 <w:sz w:val="24"/>
                 <w:szCs w:val="24"/>
               </w:rPr>
-              <w:lastRenderedPageBreak/>
               <w:t>Actor</w:t>
             </w:r>
           </w:p>
@@ -6386,7 +6317,15 @@
                 <w:sz w:val="24"/>
                 <w:szCs w:val="24"/>
               </w:rPr>
-              <w:t>1.4. Chọn “Tôi chấp thuận Điều khoản dịch vụ và Chính sách quyền riêng tư” và nhấn nút “Đăng ký”</w:t>
+              <w:t xml:space="preserve">1.4. Chọn “Tôi chấp thuận Điều khoản dịch vụ và Chính sách </w:t>
+            </w:r>
+            <w:r>
+              <w:rPr>
+                <w:sz w:val="24"/>
+                <w:szCs w:val="24"/>
+              </w:rPr>
+              <w:lastRenderedPageBreak/>
+              <w:t>quyền riêng tư” và nhấn nút “Đăng ký”</w:t>
             </w:r>
           </w:p>
         </w:tc>
@@ -6407,6 +6346,7 @@
                 <w:sz w:val="24"/>
                 <w:szCs w:val="24"/>
               </w:rPr>
+              <w:lastRenderedPageBreak/>
               <w:t>1.5. Xác thực các trường hợp bắt buộc và định dạng hợp lệ.</w:t>
             </w:r>
           </w:p>
@@ -6456,6 +6396,7 @@
                 <w:sz w:val="24"/>
                 <w:szCs w:val="24"/>
               </w:rPr>
+              <w:lastRenderedPageBreak/>
               <w:t>2. Người dùng nhập giá trị không hợp lệ (đối với đăng ký thường).</w:t>
             </w:r>
           </w:p>
@@ -7170,7 +7111,6 @@
                 <w:sz w:val="24"/>
                 <w:szCs w:val="24"/>
               </w:rPr>
-              <w:lastRenderedPageBreak/>
               <w:t>Code</w:t>
             </w:r>
           </w:p>
@@ -7685,6 +7625,7 @@
                 <w:sz w:val="24"/>
                 <w:szCs w:val="24"/>
               </w:rPr>
+              <w:lastRenderedPageBreak/>
               <w:t>Actor</w:t>
             </w:r>
           </w:p>
@@ -8320,7 +8261,7 @@
                           </pic:cNvPicPr>
                         </pic:nvPicPr>
                         <pic:blipFill>
-                          <a:blip r:embed="rId7">
+                          <a:blip r:embed="rId8">
                             <a:extLst>
                               <a:ext uri="{28A0092B-C50C-407E-A947-70E740481C1C}">
                                 <a14:useLocalDpi xmlns:a14="http://schemas.microsoft.com/office/drawing/2010/main" val="0"/>
@@ -8379,7 +8320,6 @@
                 <w:szCs w:val="24"/>
                 <w:lang w:val="vi-VN"/>
               </w:rPr>
-              <w:lastRenderedPageBreak/>
               <w:t xml:space="preserve"> muốn). </w:t>
             </w:r>
           </w:p>
@@ -8413,7 +8353,6 @@
                 <w:sz w:val="24"/>
                 <w:szCs w:val="24"/>
               </w:rPr>
-              <w:lastRenderedPageBreak/>
               <w:t> 1.10  Hiển  thị  hình  ảnh  gợi  ý  cho  người dùng lựa chọn.</w:t>
             </w:r>
           </w:p>
@@ -8627,6 +8566,7 @@
                 <w:szCs w:val="24"/>
                 <w:lang w:val="vi-VN"/>
               </w:rPr>
+              <w:lastRenderedPageBreak/>
               <w:t> Excel,  Google  Docs,</w:t>
             </w:r>
           </w:p>
@@ -8678,6 +8618,7 @@
                 <w:sz w:val="24"/>
                 <w:szCs w:val="24"/>
               </w:rPr>
+              <w:lastRenderedPageBreak/>
               <w:t>2.1 đến 2.4 tham khảo 1.1 đến 1.4 ở luồng 1.</w:t>
             </w:r>
           </w:p>
@@ -8858,6 +8799,7 @@
                 <w:sz w:val="24"/>
                 <w:szCs w:val="24"/>
               </w:rPr>
+              <w:lastRenderedPageBreak/>
               <w:t> 2.10  Sau  khi  người  dùng  bấm  nút  nhập,  hệ  thống  hiển  thị  nội  dung  vừa  dán trên mẫu có sẵn.</w:t>
             </w:r>
           </w:p>
@@ -9562,7 +9504,6 @@
                 <w:sz w:val="24"/>
                 <w:szCs w:val="24"/>
               </w:rPr>
-              <w:lastRenderedPageBreak/>
               <w:t>Rule No.</w:t>
             </w:r>
           </w:p>
@@ -10147,6 +10088,7 @@
                 <w:sz w:val="24"/>
                 <w:szCs w:val="24"/>
               </w:rPr>
+              <w:lastRenderedPageBreak/>
               <w:t>Pre-condition</w:t>
             </w:r>
           </w:p>
@@ -10996,7 +10938,6 @@
         <w:pStyle w:val="Heading3"/>
       </w:pPr>
       <w:r>
-        <w:lastRenderedPageBreak/>
         <w:t>UC08: Sửa thư mục</w:t>
       </w:r>
     </w:p>
@@ -11662,6 +11603,7 @@
                 <w:szCs w:val="24"/>
                 <w:lang w:val="vi-VN"/>
               </w:rPr>
+              <w:lastRenderedPageBreak/>
               <w:t>Người dùng nhấn vào nút thoát trong khi sửa đổi</w:t>
             </w:r>
           </w:p>
@@ -12285,7 +12227,6 @@
                 <w:sz w:val="24"/>
                 <w:szCs w:val="24"/>
               </w:rPr>
-              <w:lastRenderedPageBreak/>
               <w:t>Actor</w:t>
             </w:r>
           </w:p>
@@ -13743,7 +13684,6 @@
                 <w:sz w:val="24"/>
                 <w:szCs w:val="24"/>
               </w:rPr>
-              <w:lastRenderedPageBreak/>
               <w:t>Rule No.</w:t>
             </w:r>
           </w:p>
@@ -14331,6 +14271,7 @@
                 <w:sz w:val="24"/>
                 <w:szCs w:val="24"/>
               </w:rPr>
+              <w:lastRenderedPageBreak/>
               <w:t>Pre-condition</w:t>
             </w:r>
           </w:p>
@@ -14809,7 +14750,7 @@
                           </pic:cNvPicPr>
                         </pic:nvPicPr>
                         <pic:blipFill>
-                          <a:blip r:embed="rId8">
+                          <a:blip r:embed="rId9">
                             <a:extLst>
                               <a:ext uri="{28A0092B-C50C-407E-A947-70E740481C1C}">
                                 <a14:useLocalDpi xmlns:a14="http://schemas.microsoft.com/office/drawing/2010/main" val="0"/>
@@ -15079,7 +15020,6 @@
                 <w:sz w:val="24"/>
                 <w:szCs w:val="24"/>
               </w:rPr>
-              <w:lastRenderedPageBreak/>
               <w:t>Code</w:t>
             </w:r>
           </w:p>
@@ -15617,6 +15557,7 @@
                 <w:sz w:val="24"/>
                 <w:szCs w:val="24"/>
               </w:rPr>
+              <w:lastRenderedPageBreak/>
               <w:t>1. Chọn “</w:t>
             </w:r>
             <w:r>
@@ -16059,7 +16000,7 @@
                     </pic:cNvPicPr>
                   </pic:nvPicPr>
                   <pic:blipFill>
-                    <a:blip r:embed="rId9">
+                    <a:blip r:embed="rId10">
                       <a:extLst>
                         <a:ext uri="{28A0092B-C50C-407E-A947-70E740481C1C}">
                           <a14:useLocalDpi xmlns:a14="http://schemas.microsoft.com/office/drawing/2010/main" val="0"/>
@@ -16112,7 +16053,7 @@
                     </pic:cNvPicPr>
                   </pic:nvPicPr>
                   <pic:blipFill>
-                    <a:blip r:embed="rId10">
+                    <a:blip r:embed="rId11">
                       <a:extLst>
                         <a:ext uri="{28A0092B-C50C-407E-A947-70E740481C1C}">
                           <a14:useLocalDpi xmlns:a14="http://schemas.microsoft.com/office/drawing/2010/main" val="0"/>
@@ -16201,7 +16142,7 @@
                     <pic:cNvPicPr/>
                   </pic:nvPicPr>
                   <pic:blipFill>
-                    <a:blip r:embed="rId11"/>
+                    <a:blip r:embed="rId12"/>
                     <a:stretch>
                       <a:fillRect/>
                     </a:stretch>
@@ -16255,7 +16196,7 @@
                     <pic:cNvPicPr/>
                   </pic:nvPicPr>
                   <pic:blipFill>
-                    <a:blip r:embed="rId12"/>
+                    <a:blip r:embed="rId13"/>
                     <a:stretch>
                       <a:fillRect/>
                     </a:stretch>
@@ -16306,7 +16247,7 @@
                     <pic:cNvPicPr/>
                   </pic:nvPicPr>
                   <pic:blipFill>
-                    <a:blip r:embed="rId13">
+                    <a:blip r:embed="rId14">
                       <a:extLst>
                         <a:ext uri="{28A0092B-C50C-407E-A947-70E740481C1C}">
                           <a14:useLocalDpi xmlns:a14="http://schemas.microsoft.com/office/drawing/2010/main" val="0"/>
@@ -16365,7 +16306,7 @@
                     <pic:cNvPicPr/>
                   </pic:nvPicPr>
                   <pic:blipFill rotWithShape="1">
-                    <a:blip r:embed="rId14"/>
+                    <a:blip r:embed="rId15"/>
                     <a:srcRect l="8403" t="21146" r="7906" b="28742"/>
                     <a:stretch/>
                   </pic:blipFill>
@@ -16426,7 +16367,7 @@
                     <pic:cNvPicPr/>
                   </pic:nvPicPr>
                   <pic:blipFill>
-                    <a:blip r:embed="rId15"/>
+                    <a:blip r:embed="rId16"/>
                     <a:stretch>
                       <a:fillRect/>
                     </a:stretch>
@@ -16477,7 +16418,7 @@
                     <pic:cNvPicPr/>
                   </pic:nvPicPr>
                   <pic:blipFill>
-                    <a:blip r:embed="rId16">
+                    <a:blip r:embed="rId17">
                       <a:extLst>
                         <a:ext uri="{28A0092B-C50C-407E-A947-70E740481C1C}">
                           <a14:useLocalDpi xmlns:a14="http://schemas.microsoft.com/office/drawing/2010/main" val="0"/>
@@ -16537,7 +16478,7 @@
                     <pic:cNvPicPr/>
                   </pic:nvPicPr>
                   <pic:blipFill>
-                    <a:blip r:embed="rId17"/>
+                    <a:blip r:embed="rId18"/>
                     <a:stretch>
                       <a:fillRect/>
                     </a:stretch>
@@ -18524,7 +18465,7 @@
 </file>
 
 <file path=customXml/itemProps1.xml><?xml version="1.0" encoding="utf-8"?>
-<ds:datastoreItem xmlns:ds="http://schemas.openxmlformats.org/officeDocument/2006/customXml" ds:itemID="{676ED046-E3FC-424A-A804-98BB6C94AEB3}">
+<ds:datastoreItem xmlns:ds="http://schemas.openxmlformats.org/officeDocument/2006/customXml" ds:itemID="{E6449A56-4213-42C5-AF45-6BF05FAD752C}">
   <ds:schemaRefs>
     <ds:schemaRef ds:uri="http://schemas.openxmlformats.org/officeDocument/2006/bibliography"/>
   </ds:schemaRefs>

</xml_diff>